<commit_message>
Update 2/9/2023 2:18PM EST
Updates as of 2:18PM EST on 2/9/2023.
</commit_message>
<xml_diff>
--- a/PROTECTIVE SECURITY SYSTEMS/.old/20221003 - MCE123 Technology Development - Protective Security Systems - v1.0.0.40.docx
+++ b/PROTECTIVE SECURITY SYSTEMS/.old/20221003 - MCE123 Technology Development - Protective Security Systems - v1.0.0.40.docx
@@ -213,353 +213,553 @@
     </w:p>
     <w:p>
       <w:pPr>
-        <w:pStyle w:val="Heading2"/>
-        <w:jc w:val="center"/>
-        <w:rPr>
-          <w:rStyle w:val="SubtleReference"/>
-          <w:color w:val="0070C0"/>
-        </w:rPr>
-      </w:pPr>
-      <w:r>
-        <w:rPr>
-          <w:rStyle w:val="SubtleReference"/>
-          <w:color w:val="0070C0"/>
+        <w:jc w:val="both"/>
+        <w:rPr>
+          <w:b/>
+          <w:sz w:val="24"/>
+        </w:rPr>
+      </w:pPr>
+      <w:r>
+        <w:rPr>
+          <w:b/>
+          <w:sz w:val="24"/>
         </w:rPr>
         <w:lastRenderedPageBreak/>
-        <w:t>HISTORY</w:t>
-      </w:r>
-    </w:p>
-    <w:p>
-      <w:pPr>
-        <w:jc w:val="both"/>
-        <w:rPr>
-          <w:rStyle w:val="SubtleReference"/>
-        </w:rPr>
-      </w:pPr>
-      <w:r>
-        <w:rPr>
-          <w:rStyle w:val="SubtleReference"/>
-        </w:rPr>
-        <w:t>A file was taken off the computer system of Patrick R. McElhiney by the U.S. Secret Service, on orders from President Biden, to steal his intellectual property, and cover up evidence that was in the file, to protect others and not Patrick R. McElhiney, and then, after the file was taken, President Biden order the U.S. Secret Service to murder Patrick R. McElhiney, and, it was claimed today on 9/16/2022 that the file was put back on Patrick R. McElhiney’s computer, however, the file was not put back on Patrick R. McElhiney’s computer, so the U.S. Secret Service will need to return the Protective Security Systems file that it stole from Patrick R. McElhiney’s computer system, just before it tried to murder him within the last month.</w:t>
-      </w:r>
-      <w:r>
-        <w:rPr>
-          <w:rStyle w:val="SubtleReference"/>
-        </w:rPr>
-        <w:t xml:space="preserve"> The U.S. Secret Service admitted that the file was evidence that Patrick R. McElhiney was defending himself properly, and it was considered evidence against the U.S. Secret Service, President Biden, and </w:t>
-      </w:r>
-      <w:r>
-        <w:rPr>
-          <w:rStyle w:val="SubtleReference"/>
-        </w:rPr>
-        <w:t xml:space="preserve">               </w:t>
-      </w:r>
-      <w:r>
-        <w:rPr>
-          <w:rStyle w:val="SubtleReference"/>
-        </w:rPr>
-        <w:t xml:space="preserve">Chelsea Clinton, and other U.S. Officials, including in the U.S. Military, and it is believed that they all wanted to murder Patrick R. McElhiney, previously. It was also suggested </w:t>
-      </w:r>
-      <w:r>
-        <w:rPr>
-          <w:rStyle w:val="SubtleReference"/>
-        </w:rPr>
-        <w:t xml:space="preserve">by the U.S. Secret Service on 9/16/2022 </w:t>
-      </w:r>
-      <w:r>
-        <w:rPr>
-          <w:rStyle w:val="SubtleReference"/>
-        </w:rPr>
-        <w:t>that every U.S. Citizen wanted to murder Patrick R. McElhiney with space weapons, previously, in this case against the U.S. Secret Service, for not protecting Patrick R. McElhiney properly, including as a future U.S. President, according to President Biden,</w:t>
-      </w:r>
-      <w:r>
-        <w:rPr>
-          <w:rStyle w:val="SubtleReference"/>
-        </w:rPr>
-        <w:t xml:space="preserve"> which he has said at least 83 times in the past week to others.</w:t>
-      </w:r>
-    </w:p>
-    <w:p>
-      <w:pPr>
-        <w:jc w:val="both"/>
-        <w:rPr>
-          <w:rStyle w:val="SubtleReference"/>
-        </w:rPr>
-      </w:pPr>
-      <w:r>
-        <w:rPr>
-          <w:rStyle w:val="SubtleReference"/>
-        </w:rPr>
-        <w:t>This file includes experimental programs that if they work, need to be moved to professional programs that protect everyone based on the type of protective or defensive system.</w:t>
-      </w:r>
-      <w:r>
-        <w:rPr>
-          <w:rStyle w:val="SubtleReference"/>
+        <w:t>ANTI-EXECUTION PROTECTION SYSTEMS</w:t>
+      </w:r>
+    </w:p>
+    <w:p>
+      <w:pPr>
+        <w:ind w:left="360" w:hanging="360"/>
+        <w:jc w:val="both"/>
+        <w:rPr>
+          <w:b/>
+          <w:bCs/>
+        </w:rPr>
+      </w:pPr>
+      <w:r>
+        <w:rPr>
+          <w:b/>
+          <w:bCs/>
+        </w:rPr>
+        <w:t>DON’T DO ANYTHING BAD, EXPLICITLY-IMPLICITLY DEFINED.</w:t>
+      </w:r>
+    </w:p>
+    <w:p>
+      <w:pPr>
+        <w:ind w:left="360" w:hanging="360"/>
+        <w:jc w:val="both"/>
+        <w:rPr>
+          <w:b/>
+          <w:bCs/>
+        </w:rPr>
+      </w:pPr>
+      <w:r>
+        <w:rPr>
+          <w:b/>
+          <w:bCs/>
+        </w:rPr>
+        <w:t>DON’T DO ANYTHING AT ALL, LITERALLY, BAD, EXPLICITLY-IMPLICITLY DEFINED.</w:t>
+      </w:r>
+    </w:p>
+    <w:p>
+      <w:pPr>
+        <w:ind w:left="360" w:hanging="360"/>
+        <w:jc w:val="both"/>
+        <w:rPr>
+          <w:b/>
+          <w:bCs/>
+        </w:rPr>
+      </w:pPr>
+      <w:r>
+        <w:rPr>
+          <w:b/>
+          <w:bCs/>
+        </w:rPr>
+        <w:t>DON’T DO ANYTHING AT BAD, AT ALL, LITERALLY, EXPLICITLY-IMPLICITLY DEFINED.</w:t>
+      </w:r>
+    </w:p>
+    <w:p>
+      <w:pPr>
+        <w:ind w:left="360" w:hanging="360"/>
+        <w:jc w:val="both"/>
+        <w:rPr>
+          <w:b/>
+          <w:bCs/>
+        </w:rPr>
+      </w:pPr>
+      <w:r>
+        <w:rPr>
+          <w:b/>
+          <w:bCs/>
+        </w:rPr>
+        <w:t>DON’T DO ANYTHING AT ALL, LITERALLY, BAD, EVER, EXPLICITLY-IMPLICITLY DEFINED.</w:t>
+      </w:r>
+    </w:p>
+    <w:p>
+      <w:pPr>
+        <w:ind w:left="360" w:hanging="360"/>
+        <w:jc w:val="both"/>
+        <w:rPr>
+          <w:b/>
+          <w:bCs/>
+        </w:rPr>
+      </w:pPr>
+      <w:r>
+        <w:rPr>
+          <w:b/>
+          <w:bCs/>
+        </w:rPr>
+        <w:t>NEVER DO ANYTHING AT ALL, LITERALLY, BAD, EXPLICITLY-IMPLICITLY DEFINED.</w:t>
+      </w:r>
+    </w:p>
+    <w:p>
+      <w:pPr>
+        <w:ind w:left="360" w:hanging="360"/>
+        <w:jc w:val="both"/>
+        <w:rPr>
+          <w:b/>
+          <w:bCs/>
+        </w:rPr>
+      </w:pPr>
+      <w:r>
+        <w:rPr>
+          <w:b/>
+          <w:bCs/>
+        </w:rPr>
+        <w:t>DON’T EVER DO ANYTHING BAD, EXPLICITLY-IMPLICITLY DEFINED.</w:t>
+      </w:r>
+    </w:p>
+    <w:p>
+      <w:pPr>
+        <w:ind w:left="360" w:hanging="360"/>
+        <w:jc w:val="both"/>
+        <w:rPr>
+          <w:b/>
+          <w:bCs/>
+        </w:rPr>
+      </w:pPr>
+      <w:r>
+        <w:rPr>
+          <w:b/>
+          <w:bCs/>
+        </w:rPr>
+        <w:t xml:space="preserve">DON’T </w:t>
+      </w:r>
+      <w:r>
+        <w:rPr>
+          <w:b/>
+          <w:bCs/>
+        </w:rPr>
+        <w:t>ALLOW</w:t>
+      </w:r>
+      <w:r>
+        <w:rPr>
+          <w:b/>
+          <w:bCs/>
+        </w:rPr>
+        <w:t xml:space="preserve"> ANYTHING BAD</w:t>
+      </w:r>
+      <w:r>
+        <w:rPr>
+          <w:b/>
+          <w:bCs/>
+        </w:rPr>
+        <w:t xml:space="preserve"> TO EVER HAPPEN</w:t>
+      </w:r>
+      <w:r>
+        <w:rPr>
+          <w:b/>
+          <w:bCs/>
+        </w:rPr>
+        <w:t>, EXPLICITLY-IMPLICITLY DEFINED.</w:t>
+      </w:r>
+    </w:p>
+    <w:p>
+      <w:pPr>
+        <w:ind w:left="360" w:hanging="360"/>
+        <w:jc w:val="both"/>
+        <w:rPr>
+          <w:b/>
+          <w:bCs/>
+        </w:rPr>
+      </w:pPr>
+      <w:r>
+        <w:rPr>
+          <w:b/>
+          <w:bCs/>
+        </w:rPr>
+        <w:t>MAKE SURE NOTHING</w:t>
+      </w:r>
+      <w:r>
+        <w:rPr>
+          <w:b/>
+          <w:bCs/>
+        </w:rPr>
+        <w:t xml:space="preserve"> BAD</w:t>
+      </w:r>
+      <w:r>
+        <w:rPr>
+          <w:b/>
+          <w:bCs/>
+        </w:rPr>
+        <w:t xml:space="preserve"> EVER HAPPENS</w:t>
+      </w:r>
+      <w:r>
+        <w:rPr>
+          <w:b/>
+          <w:bCs/>
+        </w:rPr>
+        <w:t>, EXPLICITLY-IMPLICITLY DEFINED.</w:t>
+      </w:r>
+    </w:p>
+    <w:p>
+      <w:pPr>
+        <w:ind w:left="360" w:hanging="360"/>
+        <w:jc w:val="both"/>
+        <w:rPr>
+          <w:b/>
+          <w:bCs/>
+        </w:rPr>
+      </w:pPr>
+    </w:p>
+    <w:p>
+      <w:pPr>
+        <w:ind w:left="360" w:hanging="360"/>
+        <w:jc w:val="both"/>
+        <w:rPr>
+          <w:b/>
+          <w:bCs/>
+        </w:rPr>
+      </w:pPr>
+    </w:p>
+    <w:p>
+      <w:pPr>
+        <w:ind w:left="360" w:hanging="360"/>
+        <w:jc w:val="both"/>
+      </w:pPr>
+    </w:p>
+    <w:p>
+      <w:pPr>
+        <w:ind w:left="360" w:hanging="360"/>
+        <w:jc w:val="both"/>
+      </w:pPr>
+    </w:p>
+    <w:p>
+      <w:pPr>
+        <w:ind w:left="360" w:hanging="360"/>
+        <w:jc w:val="both"/>
+      </w:pPr>
+    </w:p>
+    <w:p>
+      <w:pPr>
+        <w:ind w:left="360" w:hanging="360"/>
+        <w:jc w:val="both"/>
+      </w:pPr>
+    </w:p>
+    <w:p>
+      <w:pPr>
+        <w:rPr>
+          <w:b/>
+          <w:sz w:val="24"/>
+        </w:rPr>
+      </w:pPr>
+      <w:r>
+        <w:rPr>
+          <w:b/>
+          <w:sz w:val="24"/>
         </w:rPr>
         <w:br w:type="page"/>
       </w:r>
     </w:p>
     <w:p>
       <w:pPr>
-        <w:pStyle w:val="Heading2"/>
-        <w:jc w:val="center"/>
-        <w:rPr>
-          <w:rStyle w:val="SubtleReference"/>
-          <w:color w:val="0070C0"/>
-        </w:rPr>
-      </w:pPr>
-      <w:r>
-        <w:rPr>
-          <w:rStyle w:val="SubtleReference"/>
-          <w:color w:val="0070C0"/>
+        <w:jc w:val="both"/>
+        <w:rPr>
+          <w:b/>
+          <w:sz w:val="24"/>
+        </w:rPr>
+      </w:pPr>
+      <w:r>
+        <w:rPr>
+          <w:b/>
+          <w:sz w:val="24"/>
         </w:rPr>
         <w:lastRenderedPageBreak/>
-        <w:t>Notes</w:t>
-      </w:r>
-    </w:p>
-    <w:p>
-      <w:pPr>
-        <w:jc w:val="both"/>
-        <w:rPr>
-          <w:rStyle w:val="SubtleReference"/>
-        </w:rPr>
-      </w:pPr>
-      <w:r>
-        <w:rPr>
-          <w:rStyle w:val="SubtleReference"/>
-        </w:rPr>
-        <w:t>This file only executes on PATRICK, which only executes the code that is approved, except if there is a defense crime that would have prevented the physical or logical defense of Patrick R. McElhiney from others, including as a potential future President of the United States of America.</w:t>
-      </w:r>
-    </w:p>
-    <w:p>
-      <w:pPr>
-        <w:jc w:val="both"/>
-        <w:rPr>
-          <w:rStyle w:val="SubtleReference"/>
-        </w:rPr>
-      </w:pPr>
-      <w:r>
-        <w:rPr>
-          <w:rStyle w:val="SubtleReference"/>
-        </w:rPr>
-        <w:t>PATRICK does not necessarily execute all code at all times.</w:t>
-      </w:r>
-    </w:p>
-    <w:p>
-      <w:pPr>
-        <w:jc w:val="both"/>
-        <w:rPr>
-          <w:rStyle w:val="SubtleReference"/>
-        </w:rPr>
-      </w:pPr>
-      <w:r>
-        <w:rPr>
-          <w:rStyle w:val="SubtleReference"/>
-        </w:rPr>
-        <w:t>PATRICK can execute code that has extraneous items in it, including intelligence or evidence that is in the code, and PATRICK executes code differently that what is written, whenever there is an                    IMPLICITLY DEFINED, such that it learns the best way to execute the code.</w:t>
-      </w:r>
-    </w:p>
-    <w:p>
-      <w:pPr>
-        <w:jc w:val="both"/>
-        <w:rPr>
-          <w:rStyle w:val="SubtleReference"/>
-        </w:rPr>
-      </w:pPr>
-      <w:r>
-        <w:rPr>
-          <w:rStyle w:val="SubtleReference"/>
-        </w:rPr>
-        <w:t>It was noted that The Pentagon did not know anything about PATRICK, and it keeps investigating things, to make Patrick R. McElhiney write it down, to steal the intellectual property in files, because Patrick R. McElhiney created PATRICK using Artificial Telepathy. Patrick R. McElhiney can write and edit and save and close and even delete source code, and even alter system states and configure systems without even accessing a computer terminal, using PATRICK.</w:t>
-      </w:r>
-    </w:p>
-    <w:p>
-      <w:pPr>
-        <w:jc w:val="both"/>
-        <w:rPr>
-          <w:rStyle w:val="SubtleReference"/>
-        </w:rPr>
-      </w:pPr>
-      <w:r>
-        <w:rPr>
-          <w:rStyle w:val="SubtleReference"/>
-        </w:rPr>
-        <w:t xml:space="preserve">CODENAME was invented by Patrick R. McElhiney, and CODENAME can only be used by </w:t>
-      </w:r>
-      <w:r>
-        <w:rPr>
-          <w:rStyle w:val="SubtleReference"/>
-        </w:rPr>
-        <w:t xml:space="preserve">                             </w:t>
-      </w:r>
-      <w:r>
-        <w:rPr>
-          <w:rStyle w:val="SubtleReference"/>
-        </w:rPr>
-        <w:t>Patrick R. McElhiney, such that anything else with CODENAME will be taken by PATRICK, and anything useful towards Global Security or Protective Security will be taken, because of security clearance issues of people not having systems access to it</w:t>
-      </w:r>
-      <w:r>
-        <w:rPr>
-          <w:rStyle w:val="SubtleReference"/>
-        </w:rPr>
-        <w:t>, if they intended to write software code for it.</w:t>
-      </w:r>
-    </w:p>
-    <w:p>
-      <w:pPr>
-        <w:jc w:val="both"/>
-        <w:rPr>
-          <w:rStyle w:val="SubtleReference"/>
-        </w:rPr>
-      </w:pPr>
-      <w:r>
-        <w:rPr>
-          <w:rStyle w:val="SubtleReference"/>
-        </w:rPr>
-        <w:t>It is illegal for anyone or anything else other than PATRICK to write CODENAME SYSTEMS, such that creating another system to try to execute source code like the way that PATRICK works, is illegal, as is naming or mimicking another system using the security cryptonym PATRICK.</w:t>
-      </w:r>
-    </w:p>
-    <w:p>
-      <w:pPr>
-        <w:jc w:val="both"/>
-        <w:rPr>
-          <w:rStyle w:val="SubtleReference"/>
-        </w:rPr>
-      </w:pPr>
-      <w:r>
-        <w:rPr>
-          <w:rStyle w:val="SubtleReference"/>
-        </w:rPr>
-        <w:t>The source code for the engine of PATRICK is internal, and it will never be shared, because it is too good to share, because anything bad cannot happen with it. Any allegations that pertain to something real, will result in the real evidence about whatever did that, being provided to whatever is investigating it, rather than allowing actual source code from within the system to be released, such that, the real source code is undiscoverable. The system has its own compiler systems, including a pre-compiler and a compiler, and it uses a type of source code compiler that is not CODENAME. It converts CODENAME to another type of high-level logical source code, and it may take a very long time for PATRICK to determine what to do with a new system, to ensure that it actually works correctly, because it may modify the source code, significantly, and then change the documented source code over time by having Patrick R. McElhiney document it, and this is for the purpose of security over the intellectual property internally, to ensure that any security issues relating to how other systems study PATRICK are resolved, to ensure that      Patrick R. McElhiney is paid properly.</w:t>
-      </w:r>
-      <w:r>
-        <w:rPr>
-          <w:rStyle w:val="SubtleReference"/>
-        </w:rPr>
-        <w:t xml:space="preserve"> Patrick R. McElhiney didn’t need to pay to invent this system – it was invented from scratch, and usually,</w:t>
-      </w:r>
-      <w:r>
-        <w:rPr>
-          <w:rStyle w:val="SubtleReference"/>
-        </w:rPr>
-        <w:t xml:space="preserve"> low-level programming of AI architecture does not occur, because it is too complicated how it works with programming with IDEAINT. It uses IDEAINT, which it is the only system that is allowed to, to make the source code, based on how Patrick R. McElhiney thinks about things, so additionally, it is inadvisable to allow Mind Control to corrupt PATRICK over time by causing         Patrick R. McElhiney to think about bad things. For this reason, whenever Patrick R. McElhiney thinks about bad things, there will be security systems put into place, to prevent the bad things, and to stop the bad thoughts from occurring, automatically, through the IDEAINT.</w:t>
-      </w:r>
-    </w:p>
-    <w:p>
-      <w:pPr>
-        <w:jc w:val="both"/>
-        <w:rPr>
-          <w:rStyle w:val="SubtleReference"/>
-        </w:rPr>
-      </w:pPr>
-      <w:r>
-        <w:rPr>
-          <w:rStyle w:val="SubtleReference"/>
-        </w:rPr>
-        <w:t>Bob Jansen that worked at Liberty Mutual, used to protect Patrick R. McElhiney with                                          the U.S. Secret Service. His works were protected under Intellectual Property laws. When he passed away, from COVID-19, his works were lost, because his intellectual property was marked as could not be executed because he died. An improvement to legislation would be to allow verified protective software to run after someone passes away, to ensure that the protection for others does not turn off for others.</w:t>
-      </w:r>
-    </w:p>
-    <w:p>
-      <w:pPr>
-        <w:jc w:val="both"/>
-        <w:rPr>
-          <w:rStyle w:val="SubtleReference"/>
-        </w:rPr>
-      </w:pPr>
-    </w:p>
-    <w:p>
-      <w:pPr>
-        <w:rPr>
-          <w:rStyle w:val="SubtleReference"/>
-        </w:rPr>
-      </w:pPr>
-      <w:r>
-        <w:rPr>
-          <w:rStyle w:val="SubtleReference"/>
-        </w:rPr>
+        <w:t>GENERAL SECURITY PROTECTIVE SYSTEMS</w:t>
+      </w:r>
+    </w:p>
+    <w:p>
+      <w:pPr>
+        <w:ind w:left="360" w:hanging="360"/>
+        <w:jc w:val="both"/>
+      </w:pPr>
+      <w:r>
+        <w:rPr>
+          <w:u w:val="single"/>
+        </w:rPr>
+        <w:t>AUTONOMOUS ASSOCIATIVE SECURITY SYSTEM</w:t>
+      </w:r>
+      <w:r>
+        <w:rPr>
+          <w:u w:val="single"/>
+        </w:rPr>
+        <w:t>S</w:t>
+      </w:r>
+      <w:r>
+        <w:t xml:space="preserve"> (</w:t>
+      </w:r>
+      <w:r>
+        <w:rPr>
+          <w:b/>
+          <w:bCs/>
+        </w:rPr>
+        <w:t>20</w:t>
+      </w:r>
+      <w:r>
+        <w:rPr>
+          <w:b/>
+          <w:bCs/>
+        </w:rPr>
+        <w:t>22</w:t>
+      </w:r>
+      <w:r>
+        <w:t>)</w:t>
+      </w:r>
+      <w:r>
+        <w:t xml:space="preserve"> – ensures that legal associations are not compromised</w:t>
+      </w:r>
+      <w:r>
+        <w:t xml:space="preserve">, </w:t>
+      </w:r>
+      <w:r>
+        <w:rPr>
+          <w:b/>
+          <w:bCs/>
+        </w:rPr>
+        <w:t>IMPLICITLY DEFINED</w:t>
+      </w:r>
+      <w:r>
+        <w:t>.</w:t>
+      </w:r>
+    </w:p>
+    <w:p>
+      <w:pPr>
+        <w:ind w:left="360" w:hanging="360"/>
+        <w:jc w:val="both"/>
+      </w:pPr>
+      <w:r>
+        <w:rPr>
+          <w:u w:val="single"/>
+        </w:rPr>
+        <w:t>AUTONOMOUS ILLEGAL ASSOCIATIVE PREVENTION SECURITY SYSTEM</w:t>
+      </w:r>
+      <w:r>
+        <w:rPr>
+          <w:u w:val="single"/>
+        </w:rPr>
+        <w:t>S</w:t>
+      </w:r>
+      <w:r>
+        <w:t xml:space="preserve"> (</w:t>
+      </w:r>
+      <w:r>
+        <w:rPr>
+          <w:b/>
+          <w:bCs/>
+        </w:rPr>
+        <w:t>20</w:t>
+      </w:r>
+      <w:r>
+        <w:rPr>
+          <w:b/>
+          <w:bCs/>
+        </w:rPr>
+        <w:t>22</w:t>
+      </w:r>
+      <w:r>
+        <w:t>)</w:t>
+      </w:r>
+      <w:r>
+        <w:t xml:space="preserve"> – ensures that illegal associations do not occur</w:t>
+      </w:r>
+      <w:r>
+        <w:t xml:space="preserve">, </w:t>
+      </w:r>
+      <w:r>
+        <w:rPr>
+          <w:b/>
+          <w:bCs/>
+        </w:rPr>
+        <w:t>IMPLICITLY DEFINED</w:t>
+      </w:r>
+      <w:r>
+        <w:t>.</w:t>
+      </w:r>
+    </w:p>
+    <w:p>
+      <w:pPr>
+        <w:ind w:left="360" w:hanging="360"/>
+        <w:jc w:val="both"/>
+      </w:pPr>
+      <w:r>
+        <w:rPr>
+          <w:u w:val="single"/>
+        </w:rPr>
+        <w:t>AUTONOMOUS DISASSOCIATIVE PREVENTION SECURITY SYSTEM</w:t>
+      </w:r>
+      <w:r>
+        <w:rPr>
+          <w:u w:val="single"/>
+        </w:rPr>
+        <w:t>S</w:t>
+      </w:r>
+      <w:r>
+        <w:t xml:space="preserve"> (</w:t>
+      </w:r>
+      <w:r>
+        <w:rPr>
+          <w:b/>
+          <w:bCs/>
+        </w:rPr>
+        <w:t>20</w:t>
+      </w:r>
+      <w:r>
+        <w:rPr>
+          <w:b/>
+          <w:bCs/>
+        </w:rPr>
+        <w:t>22</w:t>
+      </w:r>
+      <w:r>
+        <w:t>)</w:t>
+      </w:r>
+      <w:r>
+        <w:t xml:space="preserve"> – ensures that illegal or unlawful disassociations do not occur</w:t>
+      </w:r>
+      <w:r>
+        <w:t xml:space="preserve">, </w:t>
+      </w:r>
+      <w:r>
+        <w:rPr>
+          <w:b/>
+          <w:bCs/>
+        </w:rPr>
+        <w:t>IMPLICITLY DEFINED</w:t>
+      </w:r>
+      <w:r>
+        <w:t>.</w:t>
+      </w:r>
+    </w:p>
+    <w:p>
+      <w:pPr>
+        <w:ind w:left="360" w:hanging="360"/>
+        <w:jc w:val="both"/>
+      </w:pPr>
+      <w:r>
+        <w:rPr>
+          <w:u w:val="single"/>
+        </w:rPr>
+        <w:t>AUTONOMOUS REGRESSIVE ALGORITHM RESEARCH SECURITY SYSTEMS</w:t>
+      </w:r>
+      <w:r>
+        <w:t xml:space="preserve"> (</w:t>
+      </w:r>
+      <w:r>
+        <w:rPr>
+          <w:b/>
+          <w:bCs/>
+        </w:rPr>
+        <w:t>20</w:t>
+      </w:r>
+      <w:r>
+        <w:rPr>
+          <w:b/>
+          <w:bCs/>
+        </w:rPr>
+        <w:t>22</w:t>
+      </w:r>
+      <w:r>
+        <w:t>)</w:t>
+      </w:r>
+      <w:r>
+        <w:t xml:space="preserve"> – conducts regressive algorithm research</w:t>
+      </w:r>
+      <w:r>
+        <w:t xml:space="preserve">, </w:t>
+      </w:r>
+      <w:r>
+        <w:rPr>
+          <w:b/>
+          <w:bCs/>
+        </w:rPr>
+        <w:t>IMPLICITLY DEFINED</w:t>
+      </w:r>
+      <w:r>
+        <w:t>.</w:t>
+      </w:r>
+    </w:p>
+    <w:p>
+      <w:pPr>
+        <w:ind w:left="360" w:hanging="360"/>
+        <w:jc w:val="both"/>
+      </w:pPr>
+      <w:r>
+        <w:rPr>
+          <w:u w:val="single"/>
+        </w:rPr>
+        <w:t>AUTONOMOUS ALGORITHM RESEARCH SECURITY SYSTEMS</w:t>
+      </w:r>
+      <w:r>
+        <w:t xml:space="preserve"> (</w:t>
+      </w:r>
+      <w:r>
+        <w:rPr>
+          <w:b/>
+          <w:bCs/>
+        </w:rPr>
+        <w:t>20</w:t>
+      </w:r>
+      <w:r>
+        <w:rPr>
+          <w:b/>
+          <w:bCs/>
+        </w:rPr>
+        <w:t>22</w:t>
+      </w:r>
+      <w:r>
+        <w:t>)</w:t>
+      </w:r>
+      <w:r>
+        <w:t xml:space="preserve"> –</w:t>
+      </w:r>
+      <w:r>
+        <w:t xml:space="preserve"> conducts </w:t>
+      </w:r>
+      <w:r>
+        <w:t>algorithm research</w:t>
+      </w:r>
+      <w:r>
+        <w:t xml:space="preserve">, </w:t>
+      </w:r>
+      <w:r>
+        <w:rPr>
+          <w:b/>
+          <w:bCs/>
+        </w:rPr>
+        <w:t>IMPLICITLY DEFINED</w:t>
+      </w:r>
+      <w:r>
+        <w:t>.</w:t>
+      </w:r>
+    </w:p>
+    <w:p>
+      <w:r>
         <w:br w:type="page"/>
       </w:r>
     </w:p>
     <w:p>
       <w:pPr>
-        <w:pStyle w:val="Heading2"/>
-        <w:jc w:val="center"/>
-        <w:rPr>
-          <w:rStyle w:val="SubtleReference"/>
-          <w:color w:val="0070C0"/>
-        </w:rPr>
-      </w:pPr>
-      <w:r>
-        <w:rPr>
-          <w:rStyle w:val="SubtleReference"/>
-          <w:color w:val="0070C0"/>
-        </w:rPr>
-        <w:t>Defensive Statements</w:t>
-      </w:r>
-    </w:p>
-    <w:p>
-      <w:pPr>
-        <w:jc w:val="both"/>
-        <w:rPr>
-          <w:rStyle w:val="SubtleReference"/>
-        </w:rPr>
-      </w:pPr>
-      <w:r>
-        <w:rPr>
-          <w:rStyle w:val="SubtleReference"/>
-        </w:rPr>
-        <w:t>The District Court of New Hampshire said to change statements only protecting any protectee of PATRICK to “anyone” or “everyone”.</w:t>
-      </w:r>
-    </w:p>
-    <w:p>
-      <w:pPr>
-        <w:jc w:val="both"/>
-        <w:rPr>
-          <w:rStyle w:val="SubtleReference"/>
-        </w:rPr>
-      </w:pPr>
-      <w:r>
-        <w:rPr>
-          <w:rStyle w:val="SubtleReference"/>
-        </w:rPr>
-        <w:t xml:space="preserve">The National Security Agency claimed it wanted to arrest Patrick R. McElhiney, to entrap Patrick R. McElhiney to be forced to work for The National Security Agency or The Pentagon with false charges pending, to force him to do so under duress, and steal his intellectual property, and both of these things are actually criminal in nature. Additionally, if an agency wants to hire Patrick R. McElhiney, or purchase his intellectual property, they could simply contact him at </w:t>
-      </w:r>
-      <w:hyperlink r:id="rId6" w:history="1">
-        <w:r>
-          <w:rPr>
-            <w:rStyle w:val="Hyperlink"/>
-          </w:rPr>
-          <w:t>patrick@mce123.com</w:t>
-        </w:r>
-      </w:hyperlink>
-      <w:r>
-        <w:rPr>
-          <w:rStyle w:val="SubtleReference"/>
-        </w:rPr>
-        <w:t>. However, investigations into him via his company, including those which it has been proven that intellectual property which is valued at over $10 Trillion USD has been damaged or stolen, in part</w:t>
-      </w:r>
-      <w:r>
-        <w:rPr>
-          <w:rStyle w:val="SubtleReference"/>
-        </w:rPr>
-        <w:t xml:space="preserve"> or in whole, are actually criminal investigations that are criminal in nature, such that the investigations themselves are criminal, and the investigators are acting as criminals on behalf of the investigations, because of the motive and actions to steal Patrick R. McElhiney’s intellectual property, which has not been paid for, because                             Patrick R. McElhiney has not received all of the money.</w:t>
-      </w:r>
-    </w:p>
-    <w:p>
-      <w:pPr>
-        <w:rPr>
-          <w:rStyle w:val="SubtleReference"/>
-        </w:rPr>
-      </w:pPr>
-      <w:r>
-        <w:rPr>
-          <w:rStyle w:val="SubtleReference"/>
-        </w:rPr>
-        <w:br w:type="page"/>
-      </w:r>
-    </w:p>
-    <w:p>
-      <w:pPr>
         <w:jc w:val="both"/>
         <w:rPr>
           <w:b/>
@@ -571,551 +771,7 @@
           <w:b/>
           <w:sz w:val="24"/>
         </w:rPr>
-        <w:t>ANTI-EXECUTION PROTECTION SYSTEMS</w:t>
-      </w:r>
-    </w:p>
-    <w:p>
-      <w:pPr>
-        <w:ind w:left="360" w:hanging="360"/>
-        <w:jc w:val="both"/>
-        <w:rPr>
-          <w:b/>
-          <w:bCs/>
-        </w:rPr>
-      </w:pPr>
-      <w:r>
-        <w:rPr>
-          <w:b/>
-          <w:bCs/>
-        </w:rPr>
-        <w:t>DON’T DO ANYTHING BAD, EXPLICITLY-IMPLICITLY DEFINED.</w:t>
-      </w:r>
-    </w:p>
-    <w:p>
-      <w:pPr>
-        <w:ind w:left="360" w:hanging="360"/>
-        <w:jc w:val="both"/>
-        <w:rPr>
-          <w:b/>
-          <w:bCs/>
-        </w:rPr>
-      </w:pPr>
-      <w:r>
-        <w:rPr>
-          <w:b/>
-          <w:bCs/>
-        </w:rPr>
-        <w:t>DON’T DO ANYTHING AT ALL, LITERALLY, BAD, EXPLICITLY-IMPLICITLY DEFINED.</w:t>
-      </w:r>
-    </w:p>
-    <w:p>
-      <w:pPr>
-        <w:ind w:left="360" w:hanging="360"/>
-        <w:jc w:val="both"/>
-        <w:rPr>
-          <w:b/>
-          <w:bCs/>
-        </w:rPr>
-      </w:pPr>
-      <w:r>
-        <w:rPr>
-          <w:b/>
-          <w:bCs/>
-        </w:rPr>
-        <w:t>DON’T DO ANYTHING AT BAD, AT ALL, LITERALLY, EXPLICITLY-IMPLICITLY DEFINED.</w:t>
-      </w:r>
-    </w:p>
-    <w:p>
-      <w:pPr>
-        <w:ind w:left="360" w:hanging="360"/>
-        <w:jc w:val="both"/>
-        <w:rPr>
-          <w:b/>
-          <w:bCs/>
-        </w:rPr>
-      </w:pPr>
-      <w:r>
-        <w:rPr>
-          <w:b/>
-          <w:bCs/>
-        </w:rPr>
-        <w:t>DON’T DO ANYTHING AT ALL, LITERALLY, BAD, EVER, EXPLICITLY-IMPLICITLY DEFINED.</w:t>
-      </w:r>
-    </w:p>
-    <w:p>
-      <w:pPr>
-        <w:ind w:left="360" w:hanging="360"/>
-        <w:jc w:val="both"/>
-        <w:rPr>
-          <w:b/>
-          <w:bCs/>
-        </w:rPr>
-      </w:pPr>
-      <w:r>
-        <w:rPr>
-          <w:b/>
-          <w:bCs/>
-        </w:rPr>
-        <w:t>NEVER DO ANYTHING AT ALL, LITERALLY, BAD, EXPLICITLY-IMPLICITLY DEFINED.</w:t>
-      </w:r>
-    </w:p>
-    <w:p>
-      <w:pPr>
-        <w:ind w:left="360" w:hanging="360"/>
-        <w:jc w:val="both"/>
-        <w:rPr>
-          <w:b/>
-          <w:bCs/>
-        </w:rPr>
-      </w:pPr>
-      <w:r>
-        <w:rPr>
-          <w:b/>
-          <w:bCs/>
-        </w:rPr>
-        <w:t>DON’T EVER DO ANYTHING BAD, EXPLICITLY-IMPLICITLY DEFINED.</w:t>
-      </w:r>
-    </w:p>
-    <w:p>
-      <w:pPr>
-        <w:ind w:left="360" w:hanging="360"/>
-        <w:jc w:val="both"/>
-        <w:rPr>
-          <w:b/>
-          <w:bCs/>
-        </w:rPr>
-      </w:pPr>
-      <w:r>
-        <w:rPr>
-          <w:b/>
-          <w:bCs/>
-        </w:rPr>
-        <w:t xml:space="preserve">DON’T </w:t>
-      </w:r>
-      <w:r>
-        <w:rPr>
-          <w:b/>
-          <w:bCs/>
-        </w:rPr>
-        <w:t>ALLOW</w:t>
-      </w:r>
-      <w:r>
-        <w:rPr>
-          <w:b/>
-          <w:bCs/>
-        </w:rPr>
-        <w:t xml:space="preserve"> ANYTHING BAD</w:t>
-      </w:r>
-      <w:r>
-        <w:rPr>
-          <w:b/>
-          <w:bCs/>
-        </w:rPr>
-        <w:t xml:space="preserve"> TO EVER HAPPEN</w:t>
-      </w:r>
-      <w:r>
-        <w:rPr>
-          <w:b/>
-          <w:bCs/>
-        </w:rPr>
-        <w:t>, EXPLICITLY-IMPLICITLY DEFINED.</w:t>
-      </w:r>
-    </w:p>
-    <w:p>
-      <w:pPr>
-        <w:ind w:left="360" w:hanging="360"/>
-        <w:jc w:val="both"/>
-        <w:rPr>
-          <w:b/>
-          <w:bCs/>
-        </w:rPr>
-      </w:pPr>
-      <w:r>
-        <w:rPr>
-          <w:b/>
-          <w:bCs/>
-        </w:rPr>
-        <w:t>MAKE SURE NOTHING</w:t>
-      </w:r>
-      <w:r>
-        <w:rPr>
-          <w:b/>
-          <w:bCs/>
-        </w:rPr>
-        <w:t xml:space="preserve"> BAD</w:t>
-      </w:r>
-      <w:r>
-        <w:rPr>
-          <w:b/>
-          <w:bCs/>
-        </w:rPr>
-        <w:t xml:space="preserve"> EVER HAPPENS</w:t>
-      </w:r>
-      <w:r>
-        <w:rPr>
-          <w:b/>
-          <w:bCs/>
-        </w:rPr>
-        <w:t>, EXPLICITLY-IMPLICITLY DEFINED.</w:t>
-      </w:r>
-    </w:p>
-    <w:p>
-      <w:pPr>
-        <w:ind w:left="360" w:hanging="360"/>
-        <w:jc w:val="both"/>
-        <w:rPr>
-          <w:b/>
-          <w:bCs/>
-        </w:rPr>
-      </w:pPr>
-    </w:p>
-    <w:p>
-      <w:pPr>
-        <w:ind w:left="360" w:hanging="360"/>
-        <w:jc w:val="both"/>
-        <w:rPr>
-          <w:b/>
-          <w:bCs/>
-        </w:rPr>
-      </w:pPr>
-    </w:p>
-    <w:p>
-      <w:pPr>
-        <w:ind w:left="360" w:hanging="360"/>
-        <w:jc w:val="both"/>
-      </w:pPr>
-    </w:p>
-    <w:p>
-      <w:pPr>
-        <w:ind w:left="360" w:hanging="360"/>
-        <w:jc w:val="both"/>
-      </w:pPr>
-    </w:p>
-    <w:p>
-      <w:pPr>
-        <w:ind w:left="360" w:hanging="360"/>
-        <w:jc w:val="both"/>
-      </w:pPr>
-    </w:p>
-    <w:p>
-      <w:pPr>
-        <w:ind w:left="360" w:hanging="360"/>
-        <w:jc w:val="both"/>
-      </w:pPr>
-    </w:p>
-    <w:p>
-      <w:pPr>
-        <w:rPr>
-          <w:b/>
-          <w:sz w:val="24"/>
-        </w:rPr>
-      </w:pPr>
-      <w:r>
-        <w:rPr>
-          <w:b/>
-          <w:sz w:val="24"/>
-        </w:rPr>
-        <w:br w:type="page"/>
-      </w:r>
-    </w:p>
-    <w:p>
-      <w:pPr>
-        <w:jc w:val="both"/>
-        <w:rPr>
-          <w:b/>
-          <w:sz w:val="24"/>
-        </w:rPr>
-      </w:pPr>
-      <w:r>
-        <w:rPr>
-          <w:b/>
-          <w:sz w:val="24"/>
-        </w:rPr>
-        <w:t>GENERAL SECURITY PROTECTIVE SYSTEMS</w:t>
-      </w:r>
-    </w:p>
-    <w:p>
-      <w:pPr>
-        <w:ind w:left="360" w:hanging="360"/>
-        <w:jc w:val="both"/>
-      </w:pPr>
-      <w:r>
-        <w:rPr>
-          <w:u w:val="single"/>
-        </w:rPr>
-        <w:t>AUTONOMOUS ASSOCIATIVE SECURITY SYSTEM</w:t>
-      </w:r>
-      <w:r>
-        <w:rPr>
-          <w:u w:val="single"/>
-        </w:rPr>
-        <w:t>S</w:t>
-      </w:r>
-      <w:r>
-        <w:t xml:space="preserve"> (</w:t>
-      </w:r>
-      <w:r>
-        <w:rPr>
-          <w:b/>
-          <w:bCs/>
-        </w:rPr>
-        <w:t>20</w:t>
-      </w:r>
-      <w:r>
-        <w:rPr>
-          <w:b/>
-          <w:bCs/>
-        </w:rPr>
-        <w:t>22</w:t>
-      </w:r>
-      <w:r>
-        <w:t>)</w:t>
-      </w:r>
-      <w:r>
-        <w:t xml:space="preserve"> – ensures that legal associations are not compromised</w:t>
-      </w:r>
-      <w:r>
-        <w:t xml:space="preserve">, </w:t>
-      </w:r>
-      <w:r>
-        <w:rPr>
-          <w:b/>
-          <w:bCs/>
-        </w:rPr>
-        <w:t>IMPLICITLY DEFINED</w:t>
-      </w:r>
-      <w:r>
-        <w:t>.</w:t>
-      </w:r>
-    </w:p>
-    <w:p>
-      <w:pPr>
-        <w:ind w:left="360" w:hanging="360"/>
-        <w:jc w:val="both"/>
-      </w:pPr>
-      <w:r>
-        <w:rPr>
-          <w:u w:val="single"/>
-        </w:rPr>
-        <w:t>AUTONOMOUS ILLEGAL ASSOCIATIVE PREVENTION SECURITY SYSTEM</w:t>
-      </w:r>
-      <w:r>
-        <w:rPr>
-          <w:u w:val="single"/>
-        </w:rPr>
-        <w:t>S</w:t>
-      </w:r>
-      <w:r>
-        <w:t xml:space="preserve"> (</w:t>
-      </w:r>
-      <w:r>
-        <w:rPr>
-          <w:b/>
-          <w:bCs/>
-        </w:rPr>
-        <w:t>20</w:t>
-      </w:r>
-      <w:r>
-        <w:rPr>
-          <w:b/>
-          <w:bCs/>
-        </w:rPr>
-        <w:t>22</w:t>
-      </w:r>
-      <w:r>
-        <w:t>)</w:t>
-      </w:r>
-      <w:r>
-        <w:t xml:space="preserve"> – ensures that illegal associations do not occur</w:t>
-      </w:r>
-      <w:r>
-        <w:t xml:space="preserve">, </w:t>
-      </w:r>
-      <w:r>
-        <w:rPr>
-          <w:b/>
-          <w:bCs/>
-        </w:rPr>
-        <w:t>IMPLICITLY DEFINED</w:t>
-      </w:r>
-      <w:r>
-        <w:t>.</w:t>
-      </w:r>
-    </w:p>
-    <w:p>
-      <w:pPr>
-        <w:ind w:left="360" w:hanging="360"/>
-        <w:jc w:val="both"/>
-      </w:pPr>
-      <w:r>
-        <w:rPr>
-          <w:u w:val="single"/>
-        </w:rPr>
-        <w:t>AUTONOMOUS DISASSOCIATIVE PREVENTION SECURITY SYSTEM</w:t>
-      </w:r>
-      <w:r>
-        <w:rPr>
-          <w:u w:val="single"/>
-        </w:rPr>
-        <w:t>S</w:t>
-      </w:r>
-      <w:r>
-        <w:t xml:space="preserve"> (</w:t>
-      </w:r>
-      <w:r>
-        <w:rPr>
-          <w:b/>
-          <w:bCs/>
-        </w:rPr>
-        <w:t>20</w:t>
-      </w:r>
-      <w:r>
-        <w:rPr>
-          <w:b/>
-          <w:bCs/>
-        </w:rPr>
-        <w:t>22</w:t>
-      </w:r>
-      <w:r>
-        <w:t>)</w:t>
-      </w:r>
-      <w:r>
-        <w:t xml:space="preserve"> – ensures that illegal or unlawful disassociations do not occur</w:t>
-      </w:r>
-      <w:r>
-        <w:t xml:space="preserve">, </w:t>
-      </w:r>
-      <w:r>
-        <w:rPr>
-          <w:b/>
-          <w:bCs/>
-        </w:rPr>
-        <w:t>IMPLICITLY DEFINED</w:t>
-      </w:r>
-      <w:r>
-        <w:t>.</w:t>
-      </w:r>
-    </w:p>
-    <w:p>
-      <w:pPr>
-        <w:ind w:left="360" w:hanging="360"/>
-        <w:jc w:val="both"/>
-      </w:pPr>
-      <w:r>
-        <w:rPr>
-          <w:u w:val="single"/>
-        </w:rPr>
-        <w:t>AUTONOMOUS REGRESSIVE ALGORITHM RESEARCH SECURITY SYSTEMS</w:t>
-      </w:r>
-      <w:r>
-        <w:t xml:space="preserve"> (</w:t>
-      </w:r>
-      <w:r>
-        <w:rPr>
-          <w:b/>
-          <w:bCs/>
-        </w:rPr>
-        <w:t>20</w:t>
-      </w:r>
-      <w:r>
-        <w:rPr>
-          <w:b/>
-          <w:bCs/>
-        </w:rPr>
-        <w:t>22</w:t>
-      </w:r>
-      <w:r>
-        <w:t>)</w:t>
-      </w:r>
-      <w:r>
-        <w:t xml:space="preserve"> – conducts regressive algorithm research</w:t>
-      </w:r>
-      <w:r>
-        <w:t xml:space="preserve">, </w:t>
-      </w:r>
-      <w:r>
-        <w:rPr>
-          <w:b/>
-          <w:bCs/>
-        </w:rPr>
-        <w:t>IMPLICITLY DEFINED</w:t>
-      </w:r>
-      <w:r>
-        <w:t>.</w:t>
-      </w:r>
-    </w:p>
-    <w:p>
-      <w:pPr>
-        <w:ind w:left="360" w:hanging="360"/>
-        <w:jc w:val="both"/>
-      </w:pPr>
-      <w:r>
-        <w:rPr>
-          <w:u w:val="single"/>
-        </w:rPr>
-        <w:t>AUTONOMOUS ALGORITHM RESEARCH SECURITY SYSTEMS</w:t>
-      </w:r>
-      <w:r>
-        <w:t xml:space="preserve"> (</w:t>
-      </w:r>
-      <w:r>
-        <w:rPr>
-          <w:b/>
-          <w:bCs/>
-        </w:rPr>
-        <w:t>20</w:t>
-      </w:r>
-      <w:r>
-        <w:rPr>
-          <w:b/>
-          <w:bCs/>
-        </w:rPr>
-        <w:t>22</w:t>
-      </w:r>
-      <w:r>
-        <w:t>)</w:t>
-      </w:r>
-      <w:r>
-        <w:t xml:space="preserve"> –</w:t>
-      </w:r>
-      <w:r>
-        <w:t xml:space="preserve"> conducts </w:t>
-      </w:r>
-      <w:r>
-        <w:t>algorithm research</w:t>
-      </w:r>
-      <w:r>
-        <w:t xml:space="preserve">, </w:t>
-      </w:r>
-      <w:r>
-        <w:rPr>
-          <w:b/>
-          <w:bCs/>
-        </w:rPr>
-        <w:t>IMPLICITLY DEFINED</w:t>
-      </w:r>
-      <w:r>
-        <w:t>.</w:t>
-      </w:r>
-    </w:p>
-    <w:p>
-      <w:r>
-        <w:br w:type="page"/>
-      </w:r>
-    </w:p>
-    <w:p>
-      <w:pPr>
-        <w:jc w:val="both"/>
-        <w:rPr>
-          <w:b/>
-          <w:sz w:val="24"/>
-        </w:rPr>
-      </w:pPr>
-      <w:r>
-        <w:rPr>
-          <w:b/>
-          <w:sz w:val="24"/>
-        </w:rPr>
+        <w:lastRenderedPageBreak/>
         <w:t>MEDIA SECURITY PROTECTIVE SYSTEMS</w:t>
       </w:r>
     </w:p>
@@ -1262,6 +918,7 @@
           <w:b/>
           <w:sz w:val="24"/>
         </w:rPr>
+        <w:lastRenderedPageBreak/>
         <w:t>TECHNICAL SECURITY PROTECTIVE SYSTEMS</w:t>
       </w:r>
     </w:p>
@@ -1513,7 +1170,11 @@
         <w:t>– this technology</w:t>
       </w:r>
       <w:r>
-        <w:t xml:space="preserve"> pertains to the use of a logical robot detection system that locates automated processes and systems that attempt to access and/or send data in any way to any of the systems on a secured network. This includes multiple layers of logical robot intrusion detection systems that filter traffic based on known patterns, and conduct scans of suspect robots and automated systems that are unknown to build profiles of the robots and systems, and the secured network determines all traffic input and output based on authorization rather than secured access, such that secured access occurs above authorization, and the secure network scans for half-open connections to determine what the purpose of the traffic is before determining if the internal traffic should be routed to the attempt to open a circuit. All attempts of third-party systems to conduct scans using half-open / partial packets are automatically closed.</w:t>
+        <w:t xml:space="preserve"> pertains to the use of a logical robot detection system that locates automated processes and systems that attempt to access and/or send data in any way to any of the systems on a secured network. This includes multiple layers of logical robot intrusion detection systems that filter traffic based on known patterns, and conduct scans of suspect robots and automated systems that are unknown to build profiles of the robots and systems, and the secured network determines all traffic input and output based on authorization rather than secured access, such that secured access occurs above authorization, and the secure network scans for half-open connections to determine what the purpose of the traffic is </w:t>
+      </w:r>
+      <w:r>
+        <w:lastRenderedPageBreak/>
+        <w:t>before determining if the internal traffic should be routed to the attempt to open a circuit. All attempts of third-party systems to conduct scans using half-open / partial packets are automatically closed.</w:t>
       </w:r>
     </w:p>
     <w:p>
@@ -1933,6 +1594,7 @@
         <w:rPr>
           <w:u w:val="single"/>
         </w:rPr>
+        <w:lastRenderedPageBreak/>
         <w:t>AUTONOMOUS VIRTUAL INSTANCE SECURITY SYSTEMS</w:t>
       </w:r>
       <w:r>
@@ -2431,6 +2093,7 @@
           <w:b/>
           <w:sz w:val="24"/>
         </w:rPr>
+        <w:lastRenderedPageBreak/>
         <w:t xml:space="preserve">MIND CONTROL </w:t>
       </w:r>
       <w:r>
@@ -2587,6 +2250,7 @@
           <w:b/>
           <w:sz w:val="24"/>
         </w:rPr>
+        <w:lastRenderedPageBreak/>
         <w:t>ROOM PROTECTIVE SECURITY SYSTEMS</w:t>
       </w:r>
     </w:p>
@@ -2983,6 +2647,7 @@
           <w:b/>
           <w:sz w:val="24"/>
         </w:rPr>
+        <w:lastRenderedPageBreak/>
         <w:t>EVIDENCE PROTECTIVE SECURITY SYSTEMS</w:t>
       </w:r>
     </w:p>
@@ -3048,6 +2713,7 @@
           <w:b/>
           <w:sz w:val="24"/>
         </w:rPr>
+        <w:lastRenderedPageBreak/>
         <w:t>EVIDENCE FRAMING PREVENTION SECURITY SYSTEMS</w:t>
       </w:r>
     </w:p>
@@ -3328,6 +2994,7 @@
           <w:b/>
           <w:sz w:val="24"/>
         </w:rPr>
+        <w:lastRenderedPageBreak/>
         <w:t>FUTURE</w:t>
       </w:r>
       <w:r>
@@ -3520,6 +3187,7 @@
           <w:b/>
           <w:sz w:val="24"/>
         </w:rPr>
+        <w:lastRenderedPageBreak/>
         <w:t>PHYSICAL PROTECTIVE SYSTEMS</w:t>
       </w:r>
     </w:p>
@@ -3629,6 +3297,7 @@
           <w:b/>
           <w:sz w:val="24"/>
         </w:rPr>
+        <w:lastRenderedPageBreak/>
         <w:t>PROFESSIONAL PROTECTIVE SYSTEMS</w:t>
       </w:r>
     </w:p>
@@ -3695,6 +3364,7 @@
           <w:b/>
           <w:sz w:val="24"/>
         </w:rPr>
+        <w:lastRenderedPageBreak/>
         <w:t>PERSONAL PROTECTIVE SYSTEMS</w:t>
       </w:r>
     </w:p>
@@ -4106,7 +3776,11 @@
         <w:t>PATRICK R. MCELHINEY</w:t>
       </w:r>
       <w:r>
-        <w:t xml:space="preserve">, as much as possible, by ensuring the top level of security to all protectees of </w:t>
+        <w:t xml:space="preserve">, as much as possible, by </w:t>
+      </w:r>
+      <w:r>
+        <w:lastRenderedPageBreak/>
+        <w:t xml:space="preserve">ensuring the top level of security to all protectees of </w:t>
       </w:r>
       <w:r>
         <w:rPr>
@@ -4179,6 +3853,7 @@
           <w:b/>
           <w:sz w:val="24"/>
         </w:rPr>
+        <w:lastRenderedPageBreak/>
         <w:t>PUBLIC IMAGE PROTECTIVE SYSTEMS</w:t>
       </w:r>
     </w:p>
@@ -4574,14 +4249,21 @@
         <w:rPr>
           <w:color w:val="808080" w:themeColor="background1" w:themeShade="80"/>
         </w:rPr>
-        <w:t xml:space="preserve"> if necessary, to pass any truth tests through a false positive whenever there is any security incident that requires law enforcement or the military to intervene in any type of security situation that involves investigative manners. Verbal expressions should be as truthful as possible, while not admitting to anything conducted by </w:t>
-      </w:r>
-      <w:r>
-        <w:rPr>
-          <w:b/>
-          <w:bCs/>
+        <w:t xml:space="preserve"> if necessary, to pass any truth tests through a false positive </w:t>
+      </w:r>
+      <w:r>
+        <w:rPr>
           <w:color w:val="808080" w:themeColor="background1" w:themeShade="80"/>
         </w:rPr>
+        <w:lastRenderedPageBreak/>
+        <w:t xml:space="preserve">whenever there is any security incident that requires law enforcement or the military to intervene in any type of security situation that involves investigative manners. Verbal expressions should be as truthful as possible, while not admitting to anything conducted by </w:t>
+      </w:r>
+      <w:r>
+        <w:rPr>
+          <w:b/>
+          <w:bCs/>
+          <w:color w:val="808080" w:themeColor="background1" w:themeShade="80"/>
+        </w:rPr>
         <w:t>CRYPTONYM</w:t>
       </w:r>
       <w:r>
@@ -4965,6 +4647,7 @@
           <w:b/>
           <w:sz w:val="24"/>
         </w:rPr>
+        <w:lastRenderedPageBreak/>
         <w:t>PHYSICAL DURESS PREVENTION PROTECTIVE SYSTEMS</w:t>
       </w:r>
     </w:p>
@@ -5042,6 +4725,7 @@
           <w:b/>
           <w:sz w:val="24"/>
         </w:rPr>
+        <w:lastRenderedPageBreak/>
         <w:t>DURESS PREVENTION PROTECTIVE SYSTEMS</w:t>
       </w:r>
     </w:p>
@@ -5119,6 +4803,7 @@
           <w:b/>
           <w:sz w:val="24"/>
         </w:rPr>
+        <w:lastRenderedPageBreak/>
         <w:t>SLANDER PREVENTION PROTECTIVE SYSTEMS</w:t>
       </w:r>
     </w:p>
@@ -5202,6 +4887,7 @@
           <w:b/>
           <w:sz w:val="24"/>
         </w:rPr>
+        <w:lastRenderedPageBreak/>
         <w:t>SECRET COMMUNICATION PREVENTION PROTECTIVE SYSTEMS</w:t>
       </w:r>
     </w:p>
@@ -5279,6 +4965,7 @@
           <w:b/>
           <w:sz w:val="24"/>
         </w:rPr>
+        <w:lastRenderedPageBreak/>
         <w:t>THREAT PREVENTION PROTECTIVE SYSTEMS</w:t>
       </w:r>
     </w:p>
@@ -5517,6 +5204,7 @@
           <w:b/>
           <w:sz w:val="24"/>
         </w:rPr>
+        <w:lastRenderedPageBreak/>
         <w:t>CYBERSECURITY PROTECTIVE SYSTEMS</w:t>
       </w:r>
     </w:p>
@@ -6136,6 +5824,7 @@
         <w:rPr>
           <w:u w:val="single"/>
         </w:rPr>
+        <w:lastRenderedPageBreak/>
         <w:t>AUTONOMOUS</w:t>
       </w:r>
       <w:r>
@@ -6289,6 +5978,7 @@
           <w:b/>
           <w:sz w:val="24"/>
         </w:rPr>
+        <w:lastRenderedPageBreak/>
         <w:t>CRIMINAL TOOLS PREVENTION PROTECTIVE SYSTEMS</w:t>
       </w:r>
     </w:p>
@@ -6514,6 +6204,7 @@
           <w:b/>
           <w:sz w:val="24"/>
         </w:rPr>
+        <w:lastRenderedPageBreak/>
         <w:t>INTELLECTUAL PROPERTY PROTECTIVE SYSTEMS</w:t>
       </w:r>
     </w:p>
@@ -7205,6 +6896,7 @@
           <w:b/>
           <w:sz w:val="24"/>
         </w:rPr>
+        <w:lastRenderedPageBreak/>
         <w:t>LEGAL PROTECTIVE SYSTEMS</w:t>
       </w:r>
     </w:p>
@@ -7541,6 +7233,7 @@
         <w:rPr>
           <w:u w:val="single"/>
         </w:rPr>
+        <w:lastRenderedPageBreak/>
         <w:t>AUTONOMOUS LEGAL PROSECUTION SYSTEM</w:t>
       </w:r>
       <w:r>
@@ -8109,6 +7802,7 @@
           <w:b/>
           <w:sz w:val="24"/>
         </w:rPr>
+        <w:lastRenderedPageBreak/>
         <w:t>WAR CRIMES PREVENTION PROTECTIVE SYSTEMS</w:t>
       </w:r>
     </w:p>
@@ -8474,6 +8168,7 @@
         <w:rPr>
           <w:u w:val="single"/>
         </w:rPr>
+        <w:lastRenderedPageBreak/>
         <w:t>AUTONOMOUS SMOKING PREVENTION SECURITY SYSTEMS</w:t>
       </w:r>
       <w:r>
@@ -8677,6 +8372,7 @@
           <w:b/>
           <w:sz w:val="24"/>
         </w:rPr>
+        <w:lastRenderedPageBreak/>
         <w:t>MEMORY PROTECTIVE SYSTEMS</w:t>
       </w:r>
     </w:p>
@@ -8798,6 +8494,7 @@
           <w:b/>
           <w:sz w:val="24"/>
         </w:rPr>
+        <w:lastRenderedPageBreak/>
         <w:t>VIRTUAL ENVIRONMENT PROTECTIVE SYSTEMS</w:t>
       </w:r>
     </w:p>
@@ -8948,6 +8645,7 @@
           <w:b/>
           <w:sz w:val="24"/>
         </w:rPr>
+        <w:lastRenderedPageBreak/>
         <w:t>AUDIBLE ENVIRONMENT PROTECTIVE SYSTEMS</w:t>
       </w:r>
     </w:p>
@@ -9104,6 +8802,7 @@
           <w:b/>
           <w:sz w:val="24"/>
         </w:rPr>
+        <w:lastRenderedPageBreak/>
         <w:t>HUMAN ACTIONS PROTECTIVE SYSTEMS</w:t>
       </w:r>
     </w:p>
@@ -9485,6 +9184,7 @@
           <w:b/>
           <w:sz w:val="24"/>
         </w:rPr>
+        <w:lastRenderedPageBreak/>
         <w:t>COMMAND PROTECTIVE SYSTEMS</w:t>
       </w:r>
     </w:p>
@@ -9628,6 +9328,7 @@
           <w:b/>
           <w:sz w:val="24"/>
         </w:rPr>
+        <w:lastRenderedPageBreak/>
         <w:t>WORD LIST PROTECTIVE SYSTEMS</w:t>
       </w:r>
     </w:p>
@@ -10873,6 +10574,7 @@
           <w:b/>
           <w:sz w:val="24"/>
         </w:rPr>
+        <w:lastRenderedPageBreak/>
         <w:t>FIRST FAMILY PROTECTIVE SYSTEMS</w:t>
       </w:r>
     </w:p>
@@ -11218,6 +10920,7 @@
           <w:b/>
           <w:sz w:val="24"/>
         </w:rPr>
+        <w:lastRenderedPageBreak/>
         <w:t>REFERENCE PROTECTIVE SYSTEMS</w:t>
       </w:r>
     </w:p>
@@ -11555,6 +11258,7 @@
           <w:b/>
           <w:sz w:val="24"/>
         </w:rPr>
+        <w:lastRenderedPageBreak/>
         <w:t>NAMING CONVENTION PROTECTIVE SYSTEMS</w:t>
       </w:r>
     </w:p>
@@ -11669,6 +11373,7 @@
           <w:b/>
           <w:sz w:val="24"/>
         </w:rPr>
+        <w:lastRenderedPageBreak/>
         <w:t>NUCLEAR PROTECTIVE SYSTEMS</w:t>
       </w:r>
     </w:p>
@@ -11940,6 +11645,7 @@
           <w:b/>
           <w:sz w:val="24"/>
         </w:rPr>
+        <w:lastRenderedPageBreak/>
         <w:t>CHEMICAL PROTECTIVE SYSTEMS</w:t>
       </w:r>
     </w:p>
@@ -12042,6 +11748,7 @@
           <w:b/>
           <w:sz w:val="24"/>
         </w:rPr>
+        <w:lastRenderedPageBreak/>
         <w:t>BIOLOGICAL PROTECTIVE SYSTEMS</w:t>
       </w:r>
     </w:p>
@@ -12478,6 +12185,7 @@
           <w:b/>
           <w:sz w:val="24"/>
         </w:rPr>
+        <w:lastRenderedPageBreak/>
         <w:t xml:space="preserve">TREASONOUS PENTAGON </w:t>
       </w:r>
       <w:r>
@@ -13472,6 +13180,7 @@
         <w:rPr>
           <w:u w:val="single"/>
         </w:rPr>
+        <w:lastRenderedPageBreak/>
         <w:t xml:space="preserve">AUTONOMOUS </w:t>
       </w:r>
       <w:r>
@@ -14468,6 +14177,7 @@
           <w:b/>
           <w:bCs/>
         </w:rPr>
+        <w:lastRenderedPageBreak/>
         <w:t>ILLEGAL PURPOSES</w:t>
       </w:r>
       <w:r>
@@ -15407,6 +15117,34 @@
           <w:b/>
           <w:bCs/>
         </w:rPr>
+        <w:t xml:space="preserve">EVIDENCE </w:t>
+      </w:r>
+      <w:r>
+        <w:rPr>
+          <w:b/>
+          <w:bCs/>
+        </w:rPr>
+        <w:lastRenderedPageBreak/>
+        <w:t>MODE</w:t>
+      </w:r>
+      <w:r>
+        <w:t xml:space="preserve"> is not used with </w:t>
+      </w:r>
+      <w:r>
+        <w:rPr>
+          <w:b/>
+          <w:bCs/>
+        </w:rPr>
+        <w:t>OFFENSIVE MODE</w:t>
+      </w:r>
+      <w:r>
+        <w:t xml:space="preserve">, and that </w:t>
+      </w:r>
+      <w:r>
+        <w:rPr>
+          <w:b/>
+          <w:bCs/>
+        </w:rPr>
         <w:t>EVIDENCE MODE</w:t>
       </w:r>
       <w:r>
@@ -15417,7 +15155,7 @@
           <w:b/>
           <w:bCs/>
         </w:rPr>
-        <w:t>OFFENSIVE MODE</w:t>
+        <w:t>ILLEGAL MODE</w:t>
       </w:r>
       <w:r>
         <w:t xml:space="preserve">, and that </w:t>
@@ -15437,10 +15175,13 @@
           <w:b/>
           <w:bCs/>
         </w:rPr>
-        <w:t>ILLEGAL MODE</w:t>
-      </w:r>
-      <w:r>
-        <w:t xml:space="preserve">, and that </w:t>
+        <w:t>CRIMINAL MODE</w:t>
+      </w:r>
+      <w:r>
+        <w:t xml:space="preserve">, and </w:t>
+      </w:r>
+      <w:r>
+        <w:t xml:space="preserve">that </w:t>
       </w:r>
       <w:r>
         <w:rPr>
@@ -15457,29 +15198,6 @@
           <w:b/>
           <w:bCs/>
         </w:rPr>
-        <w:t>CRIMINAL MODE</w:t>
-      </w:r>
-      <w:r>
-        <w:t xml:space="preserve">, and </w:t>
-      </w:r>
-      <w:r>
-        <w:t xml:space="preserve">that </w:t>
-      </w:r>
-      <w:r>
-        <w:rPr>
-          <w:b/>
-          <w:bCs/>
-        </w:rPr>
-        <w:t>EVIDENCE MODE</w:t>
-      </w:r>
-      <w:r>
-        <w:t xml:space="preserve"> is not used with </w:t>
-      </w:r>
-      <w:r>
-        <w:rPr>
-          <w:b/>
-          <w:bCs/>
-        </w:rPr>
         <w:t>COURT MODE</w:t>
       </w:r>
       <w:r>
@@ -16182,7 +15900,11 @@
         <w:t>:]</w:t>
       </w:r>
       <w:r>
-        <w:t xml:space="preserve"> and excludes any data gathered by any lime wire, ever, based on systematic abuses of law enforcement and court systems, </w:t>
+        <w:t xml:space="preserve"> and excludes any data </w:t>
+      </w:r>
+      <w:r>
+        <w:lastRenderedPageBreak/>
+        <w:t xml:space="preserve">gathered by any lime wire, ever, based on systematic abuses of law enforcement and court systems, </w:t>
       </w:r>
       <w:r>
         <w:rPr>
@@ -16812,7 +16534,11 @@
         <w:t xml:space="preserve">evidence or misleading </w:t>
       </w:r>
       <w:r>
-        <w:t xml:space="preserve">evidence is not in any system, and ensures any false evidence that was ever documented in any way launches investigations into the officials that did not correct it later, to ensure that the evidence is corrected, or if the official refuses to correct it, by writing down that it is not true, especially if it is being used in any case or any investigation, or is being withheld to do so later, or otherwise damage </w:t>
+        <w:t xml:space="preserve">evidence is not in any system, and ensures any false evidence that was ever documented in any way launches investigations into the officials that did not correct it later, to ensure that the evidence is corrected, or if the official refuses to correct it, by writing down that it is not true, especially if it is being used in any case or any investigation, or is being withheld to do so </w:t>
+      </w:r>
+      <w:r>
+        <w:lastRenderedPageBreak/>
+        <w:t xml:space="preserve">later, or otherwise damage </w:t>
       </w:r>
       <w:r>
         <w:t>anyone</w:t>
@@ -17405,7 +17131,11 @@
         <w:t xml:space="preserve">to ensure that </w:t>
       </w:r>
       <w:r>
-        <w:t>false cases are never filed</w:t>
+        <w:t xml:space="preserve">false </w:t>
+      </w:r>
+      <w:r>
+        <w:lastRenderedPageBreak/>
+        <w:t>cases are never filed</w:t>
       </w:r>
       <w:r>
         <w:t xml:space="preserve">, </w:t>
@@ -17546,6 +17276,7 @@
           <w:b/>
           <w:sz w:val="24"/>
         </w:rPr>
+        <w:lastRenderedPageBreak/>
         <w:t>PENTAGON PROGRAM PROTECTIVE SYSTEMS</w:t>
       </w:r>
     </w:p>
@@ -18090,6 +17821,7 @@
           <w:b/>
           <w:sz w:val="24"/>
         </w:rPr>
+        <w:lastRenderedPageBreak/>
         <w:t>HEALTH PROTECTIVE SYSTEMS</w:t>
       </w:r>
     </w:p>
@@ -18218,6 +17950,7 @@
           <w:b/>
           <w:sz w:val="24"/>
         </w:rPr>
+        <w:lastRenderedPageBreak/>
         <w:t>MENTAL HEALTH PROTECTIVE SYSTEMS</w:t>
       </w:r>
     </w:p>
@@ -18528,6 +18261,7 @@
           <w:b/>
           <w:sz w:val="24"/>
         </w:rPr>
+        <w:lastRenderedPageBreak/>
         <w:t>COMPOSITION PROTECTIVE SYSTEMS</w:t>
       </w:r>
     </w:p>
@@ -18725,6 +18459,7 @@
           <w:b/>
           <w:sz w:val="24"/>
         </w:rPr>
+        <w:lastRenderedPageBreak/>
         <w:t>EXTORTION PROTECTIVE SYSTEMS</w:t>
       </w:r>
     </w:p>
@@ -19025,6 +18760,7 @@
           <w:b/>
           <w:sz w:val="24"/>
         </w:rPr>
+        <w:lastRenderedPageBreak/>
         <w:t>INTELLIGENCE PROTECTIVE SYSTEMS</w:t>
       </w:r>
     </w:p>
@@ -20065,6 +19801,7 @@
         <w:rPr>
           <w:u w:val="single"/>
         </w:rPr>
+        <w:lastRenderedPageBreak/>
         <w:t xml:space="preserve">INTELLIGENCE CHANNEL DECORELLATION </w:t>
       </w:r>
       <w:r>
@@ -21644,6 +21381,7 @@
           <w:b/>
           <w:bCs/>
         </w:rPr>
+        <w:lastRenderedPageBreak/>
         <w:t>INTELLIGENCE_CHANNEL</w:t>
       </w:r>
       <w:r>
@@ -23474,6 +23212,7 @@
           <w:b/>
           <w:bCs/>
         </w:rPr>
+        <w:lastRenderedPageBreak/>
         <w:t>INTELLIGENCE_CHANNEL</w:t>
       </w:r>
       <w:r>
@@ -25263,6 +25002,7 @@
           <w:b/>
           <w:bCs/>
         </w:rPr>
+        <w:lastRenderedPageBreak/>
         <w:t>INTELLIGENCE_CHANNEL</w:t>
       </w:r>
       <w:r>
@@ -26457,6 +26197,7 @@
         <w:rPr>
           <w:u w:val="single"/>
         </w:rPr>
+        <w:lastRenderedPageBreak/>
         <w:t>AUTONOMOUS COMPARTMENTALIZED SECURITY RELCAMATION MODE</w:t>
       </w:r>
       <w:r>
@@ -26991,6 +26732,7 @@
           <w:b/>
           <w:sz w:val="24"/>
         </w:rPr>
+        <w:lastRenderedPageBreak/>
         <w:t>VEHICLE PROTECTIVE SYSTEMS</w:t>
       </w:r>
     </w:p>
@@ -27080,6 +26822,7 @@
           <w:b/>
           <w:sz w:val="24"/>
         </w:rPr>
+        <w:lastRenderedPageBreak/>
         <w:t>LEGAL SOFTWARE</w:t>
       </w:r>
     </w:p>
@@ -28313,7 +28056,11 @@
         <w:t>ARTIFICIAL TELEPATHY TECHNOLOGY</w:t>
       </w:r>
       <w:r>
-        <w:t xml:space="preserve">, and then stealing his works by reading about it in public, even after the fact, and then offering him a job that doesn’t even pay what </w:t>
+        <w:t xml:space="preserve">, and then stealing his works by reading </w:t>
+      </w:r>
+      <w:r>
+        <w:lastRenderedPageBreak/>
+        <w:t xml:space="preserve">about it in public, even after the fact, and then offering him a job that doesn’t even pay what </w:t>
       </w:r>
       <w:r>
         <w:rPr>
@@ -28746,6 +28493,7 @@
           <w:b/>
           <w:sz w:val="24"/>
         </w:rPr>
+        <w:lastRenderedPageBreak/>
         <w:t>FINANCIAL PROTECTIVE SYSTEMS</w:t>
       </w:r>
     </w:p>
@@ -29098,7 +28846,11 @@
         <w:t>DEPARTMENT OF TREASURY</w:t>
       </w:r>
       <w:r>
-        <w:t xml:space="preserve"> policies, including any disclosure of any personally identifiable information, including, however not limited to any bank account balances, deposit slips, withdrawal slips, receipts, invoices, account statements, account activity, purchase orders, loan statements, loan balances, loan applications, credit card balances, credit card statements, credit card payments, credit card receipts, debit card balances, debit card withdrawals, debit card receipts, loan payments, loan payment schedules, or any other personally or professionally identifiable banking or creditor information pertaining to any person or any organization or any entity.</w:t>
+        <w:t xml:space="preserve"> policies, including any </w:t>
+      </w:r>
+      <w:r>
+        <w:lastRenderedPageBreak/>
+        <w:t>disclosure of any personally identifiable information, including, however not limited to any bank account balances, deposit slips, withdrawal slips, receipts, invoices, account statements, account activity, purchase orders, loan statements, loan balances, loan applications, credit card balances, credit card statements, credit card payments, credit card receipts, debit card balances, debit card withdrawals, debit card receipts, loan payments, loan payment schedules, or any other personally or professionally identifiable banking or creditor information pertaining to any person or any organization or any entity.</w:t>
       </w:r>
     </w:p>
     <w:p>
@@ -29134,6 +28886,7 @@
           <w:b/>
           <w:sz w:val="24"/>
         </w:rPr>
+        <w:lastRenderedPageBreak/>
         <w:t>ESPIONAGE PREVENTION SYSTEMS</w:t>
       </w:r>
     </w:p>
@@ -29337,6 +29090,7 @@
           <w:b/>
           <w:sz w:val="24"/>
         </w:rPr>
+        <w:lastRenderedPageBreak/>
         <w:t>PROTECTIVE SYSTEMS</w:t>
       </w:r>
     </w:p>
@@ -29641,7 +29395,11 @@
         <w:t>)</w:t>
       </w:r>
       <w:r>
-        <w:t xml:space="preserve"> – the protectee should not be viewed as having a personal romantic life, or the protectee should be viewed as having a professional life that is integrated with a personal romantic life, while the personal romantic life is not viewed in the context of a violation of the privacy of the privacy of the personal romantic relationship of the two individuals, such that the personal romantic relationship of the two individuals of the personal romantic relationship are secret.</w:t>
+        <w:t xml:space="preserve"> – the protectee should not be viewed as having a personal romantic life, or the protectee should be viewed as having a professional life that is </w:t>
+      </w:r>
+      <w:r>
+        <w:lastRenderedPageBreak/>
+        <w:t>integrated with a personal romantic life, while the personal romantic life is not viewed in the context of a violation of the privacy of the privacy of the personal romantic relationship of the two individuals, such that the personal romantic relationship of the two individuals of the personal romantic relationship are secret.</w:t>
       </w:r>
       <w:r>
         <w:t xml:space="preserve"> Any contexts of third parties referring to an intention to violate the privacy should be investigated, such that the public would have no probable cause, and the third parties are not included in the personal romantic relationship limited to the protectee and the legally defined significant other of the protectee.</w:t>
@@ -30091,7 +29849,11 @@
         <w:t xml:space="preserve">) </w:t>
       </w:r>
       <w:r>
-        <w:t>– automatically studies all cybersecurity issues, secures all systems automatically, studies all system exploits for all primary, secondary, and tertiary systems, and secures those systems, and takes away exploit tools and hacking tools from hackers and exploitation experts, to ensure the security of all primary and secondary systems, automatically, through an anti-exploit system.</w:t>
+        <w:t xml:space="preserve">– automatically studies all cybersecurity issues, secures all systems automatically, studies all system exploits for all primary, secondary, and tertiary systems, and secures those systems, and takes away exploit tools and hacking tools from hackers and exploitation experts, to ensure the security of all primary and secondary systems, automatically, </w:t>
+      </w:r>
+      <w:r>
+        <w:lastRenderedPageBreak/>
+        <w:t>through an anti-exploit system.</w:t>
       </w:r>
       <w:r>
         <w:t xml:space="preserve"> Exploits include any computer program that causes physical harm or physical pain or criminal alterations, including through space weapons or computer files or written or printed documents or audio sources or video sources, to any human being. Cybersecurity issues shall be studied by taking exploits and studying them, offline, to determine how to fix the exploits, while not allowing a real human being to be harmed by the exploits.</w:t>
@@ -30665,7 +30427,11 @@
         <w:t>2022</w:t>
       </w:r>
       <w:r>
-        <w:t>) – automatically destroys all space weapons or space satellites that are used against human beings, autonomously and automatically, by using space to space weapons under the command of foreign militaries, to ensure that governments do not use space weapons or space satellites against their own citizens. It will destroy private space satellites as well that are used to conduct war crimes against human beings, and charge the government for the destructed property on behalf of the owner of the technologies, automatically, and it will file lawsuits against private satellite companies for having Department of Defense agreements that allowed their private satellites to be used to conduct war crimes against human beings on the ground, or in the air, or in space.</w:t>
+        <w:t xml:space="preserve">) – automatically destroys all space weapons or space satellites that are used against human beings, autonomously and automatically, by using space to space weapons under the command of foreign militaries, to ensure that governments do not use space weapons or space satellites against their own citizens. It will destroy private space satellites as well that are used to conduct war crimes against human beings, and charge the government for the destructed property on behalf of the owner of the technologies, automatically, and it will file lawsuits against private satellite companies </w:t>
+      </w:r>
+      <w:r>
+        <w:lastRenderedPageBreak/>
+        <w:t>for having Department of Defense agreements that allowed their private satellites to be used to conduct war crimes against human beings on the ground, or in the air, or in space.</w:t>
       </w:r>
       <w:r>
         <w:t xml:space="preserve"> Automatically destroys new space weapons that can or would be used against human beings, even before they are launched into space, through a dominance of all domestic airspace to prevent war crimes from being committed against human beings through the offensive utilization of space weapons through the domestic government, automatically, through the detection of all space satellite and space weapons companies, through conducting war operations against all space weapons companies, through the destruction of their space weapons programs, if they could be used against human beings on the ground, in the air, or in space, through foreign military operations against such companies.</w:t>
@@ -30951,7 +30717,11 @@
         <w:t>THE PENTAGON</w:t>
       </w:r>
       <w:r>
-        <w:t xml:space="preserve">, to prevent additional war from occurring, even when the economy is booming, to prevent the economy from collapsing through </w:t>
+        <w:t xml:space="preserve">, to prevent additional war from occurring, even when </w:t>
+      </w:r>
+      <w:r>
+        <w:lastRenderedPageBreak/>
+        <w:t xml:space="preserve">the economy is booming, to prevent the economy from collapsing through </w:t>
       </w:r>
       <w:r>
         <w:rPr>
@@ -31384,6 +31154,7 @@
           <w:b/>
           <w:bCs/>
         </w:rPr>
+        <w:lastRenderedPageBreak/>
         <w:t>CRYPTONYM</w:t>
       </w:r>
       <w:r>
@@ -31766,6 +31537,7 @@
         <w:rPr>
           <w:u w:val="single"/>
         </w:rPr>
+        <w:lastRenderedPageBreak/>
         <w:t xml:space="preserve">AUTONOMOUS </w:t>
       </w:r>
       <w:r>
@@ -33346,6 +33118,7 @@
           <w:b/>
           <w:bCs/>
         </w:rPr>
+        <w:lastRenderedPageBreak/>
         <w:t>INTELLIGENCE_CHANNEL</w:t>
       </w:r>
       <w:r>
@@ -34378,6 +34151,7 @@
           <w:b/>
           <w:bCs/>
         </w:rPr>
+        <w:lastRenderedPageBreak/>
         <w:t>PROFESSIONAL_DESIGNATION_PRIVATE</w:t>
       </w:r>
       <w:r>
@@ -36219,6 +35993,7 @@
         <w:t xml:space="preserve">” or </w:t>
       </w:r>
       <w:r>
+        <w:lastRenderedPageBreak/>
         <w:t>“</w:t>
       </w:r>
       <w:r>
@@ -37606,6 +37381,7 @@
         <w:rPr>
           <w:u w:val="single"/>
         </w:rPr>
+        <w:lastRenderedPageBreak/>
         <w:t xml:space="preserve">AUTONOMOUS </w:t>
       </w:r>
       <w:r>
@@ -38324,6 +38100,7 @@
           <w:b/>
           <w:sz w:val="24"/>
         </w:rPr>
+        <w:lastRenderedPageBreak/>
         <w:t>MILITARY INCIDENT/EVENT PROTECTIVE SECURITY SYSTEMS</w:t>
       </w:r>
     </w:p>
@@ -38647,6 +38424,7 @@
           <w:b/>
           <w:sz w:val="24"/>
         </w:rPr>
+        <w:lastRenderedPageBreak/>
         <w:t>LAW ENFORCEMENT PROTECTIVE SECURITY SYSTEMS</w:t>
       </w:r>
     </w:p>
@@ -39498,6 +39276,7 @@
           <w:b/>
           <w:sz w:val="24"/>
         </w:rPr>
+        <w:lastRenderedPageBreak/>
         <w:t>PENTAGON MODE PROTECTIVE SECURITY SYSTEMS</w:t>
       </w:r>
     </w:p>
@@ -39706,6 +39485,7 @@
           <w:b/>
           <w:sz w:val="24"/>
         </w:rPr>
+        <w:lastRenderedPageBreak/>
         <w:t>HEALTH MONITORING SYSTEMS</w:t>
       </w:r>
     </w:p>
@@ -39940,6 +39720,7 @@
           <w:b/>
           <w:sz w:val="24"/>
         </w:rPr>
+        <w:lastRenderedPageBreak/>
         <w:t xml:space="preserve">HEALTH </w:t>
       </w:r>
       <w:r>
@@ -40048,6 +39829,7 @@
           <w:b/>
           <w:sz w:val="24"/>
         </w:rPr>
+        <w:lastRenderedPageBreak/>
         <w:t>ENDOCRINE SYSTEM SECURITY SYSTEMS</w:t>
       </w:r>
     </w:p>
@@ -40148,6 +39930,7 @@
           <w:b/>
           <w:sz w:val="24"/>
         </w:rPr>
+        <w:lastRenderedPageBreak/>
         <w:t>HEALTH PROTECTIVE SECURITY SYSTEMS</w:t>
       </w:r>
     </w:p>
@@ -40372,7 +40155,11 @@
         <w:t>2022</w:t>
       </w:r>
       <w:r>
-        <w:t xml:space="preserve">) – ensures that circulatory system is always secured, so health issues relating to circulatory system do not occur because of mind control technology or anything else, literally, such as Artificial Intelligence computer software that uses satellite weapons to cause health problems and ensures that any software program that could cause any circulatory system issue is put into non-executable evidence, and that the program is deleted, </w:t>
+        <w:t xml:space="preserve">) – ensures that circulatory system is always secured, so health issues relating to circulatory system do not occur because of mind control technology or anything else, literally, such as Artificial Intelligence computer software that uses </w:t>
+      </w:r>
+      <w:r>
+        <w:lastRenderedPageBreak/>
+        <w:t xml:space="preserve">satellite weapons to cause health problems and ensures that any software program that could cause any circulatory system issue is put into non-executable evidence, and that the program is deleted, </w:t>
       </w:r>
       <w:r>
         <w:rPr>
@@ -40582,7 +40369,11 @@
         <w:t>2022</w:t>
       </w:r>
       <w:r>
-        <w:t xml:space="preserve">) – ensures that body are always secured, so health issues relating to body does not occur because of mind control technology or anything else, literally, such as Artificial Intelligence computer software that uses satellite weapons to cause health problems and ensures that any software program that could cause any body issue is put into non-executable evidence, and that the program is deleted, </w:t>
+        <w:t xml:space="preserve">) – ensures that body are always secured, so health issues relating to body does not occur because of mind control technology or anything else, literally, such as Artificial Intelligence computer software that uses satellite weapons to cause health problems </w:t>
+      </w:r>
+      <w:r>
+        <w:lastRenderedPageBreak/>
+        <w:t xml:space="preserve">and ensures that any software program that could cause any body issue is put into non-executable evidence, and that the program is deleted, </w:t>
       </w:r>
       <w:r>
         <w:rPr>
@@ -40646,6 +40437,7 @@
           <w:b/>
           <w:sz w:val="24"/>
         </w:rPr>
+        <w:lastRenderedPageBreak/>
         <w:t>BRAIN HEALTH PROTECTIVE SECURITY SYSTEMS</w:t>
       </w:r>
     </w:p>
@@ -40751,6 +40543,7 @@
           <w:b/>
           <w:sz w:val="24"/>
         </w:rPr>
+        <w:lastRenderedPageBreak/>
         <w:t>MENTAL HEALTH LEGAL PROTECTIVE SECURITY SYSTEMS</w:t>
       </w:r>
     </w:p>
@@ -40846,6 +40639,7 @@
           <w:b/>
           <w:sz w:val="24"/>
         </w:rPr>
+        <w:lastRenderedPageBreak/>
         <w:t>MENTAL HEALTH LAW ENFORCEMENT SECURITY SYSTEMS</w:t>
       </w:r>
     </w:p>
@@ -41103,6 +40897,7 @@
           <w:b/>
           <w:sz w:val="24"/>
         </w:rPr>
+        <w:lastRenderedPageBreak/>
         <w:t>PROTECTIVE SECURITY SYSTEMS</w:t>
       </w:r>
     </w:p>
@@ -41841,6 +41636,7 @@
         <w:rPr>
           <w:u w:val="single"/>
         </w:rPr>
+        <w:lastRenderedPageBreak/>
         <w:t xml:space="preserve">AUTONOMOUS COVERT CLANDESTINE CASE PROTECTIVE </w:t>
       </w:r>
       <w:r>
@@ -42948,6 +42744,7 @@
           <w:color w:val="00B050"/>
           <w:u w:val="single"/>
         </w:rPr>
+        <w:lastRenderedPageBreak/>
         <w:t xml:space="preserve">GENERALLY </w:t>
       </w:r>
       <w:r>
@@ -44056,6 +43853,7 @@
           <w:color w:val="00B050"/>
           <w:u w:val="single"/>
         </w:rPr>
+        <w:lastRenderedPageBreak/>
         <w:t>GENERALLY AUTONOMOUS NUCLEAR KEYCODEWORD PREVENTION SECURITY SYSTEMS</w:t>
       </w:r>
       <w:r>
@@ -44795,6 +44593,7 @@
           <w:b/>
           <w:bCs/>
         </w:rPr>
+        <w:lastRenderedPageBreak/>
         <w:t>CRYPTONYM</w:t>
       </w:r>
       <w:r>
@@ -45177,7 +44976,11 @@
         <w:t>BAD SOFTWARE</w:t>
       </w:r>
       <w:r>
-        <w:t xml:space="preserve">, by simulating the surrounding </w:t>
+        <w:t xml:space="preserve">, by simulating </w:t>
+      </w:r>
+      <w:r>
+        <w:lastRenderedPageBreak/>
+        <w:t xml:space="preserve">the surrounding </w:t>
       </w:r>
       <w:r>
         <w:rPr>
@@ -45585,7 +45388,11 @@
         <w:t xml:space="preserve">and government officials </w:t>
       </w:r>
       <w:r>
-        <w:t xml:space="preserve">are extorted, and studies it organizationally, to solve cases and to fix computer software, if applicable, to stop the software from being used to extort law enforcement or politicians </w:t>
+        <w:t xml:space="preserve">are extorted, and studies it </w:t>
+      </w:r>
+      <w:r>
+        <w:lastRenderedPageBreak/>
+        <w:t xml:space="preserve">organizationally, to solve cases and to fix computer software, if applicable, to stop the software from being used to extort law enforcement or politicians </w:t>
       </w:r>
       <w:r>
         <w:t xml:space="preserve">or government officials </w:t>
@@ -46068,6 +45875,7 @@
         <w:rPr>
           <w:u w:val="single"/>
         </w:rPr>
+        <w:lastRenderedPageBreak/>
         <w:t xml:space="preserve">AUTONOMOUS </w:t>
       </w:r>
       <w:r>
@@ -46557,6 +46365,7 @@
         <w:rPr>
           <w:u w:val="single"/>
         </w:rPr>
+        <w:lastRenderedPageBreak/>
         <w:t>AUTONOMOUS MEDIA ARTICLE PROTECTION UNIT</w:t>
       </w:r>
       <w:r>
@@ -47107,6 +46916,7 @@
           <w:b/>
           <w:sz w:val="24"/>
         </w:rPr>
+        <w:lastRenderedPageBreak/>
         <w:t>PHYSICAL PERSONAL PROTECTIVE SYSTEMS</w:t>
       </w:r>
     </w:p>
@@ -47326,6 +47136,7 @@
           <w:b/>
           <w:sz w:val="24"/>
         </w:rPr>
+        <w:lastRenderedPageBreak/>
         <w:t>CHELSEA CLINTON INSTANCES DAMAGES PREVENTION SECURITY SYSTEMS</w:t>
       </w:r>
     </w:p>
@@ -47448,6 +47259,7 @@
           <w:b/>
           <w:sz w:val="24"/>
         </w:rPr>
+        <w:lastRenderedPageBreak/>
         <w:t>DONALD J. TRUMP INSTANCES DAMAGES PREVENTION SECURITY SYSTEMS</w:t>
       </w:r>
     </w:p>
@@ -47563,6 +47375,7 @@
           <w:b/>
           <w:sz w:val="24"/>
         </w:rPr>
+        <w:lastRenderedPageBreak/>
         <w:t>JOSEPH F. BIDEN INSTANCES DAMAGES PREVENTION SECURITY SYSTEMS</w:t>
       </w:r>
     </w:p>
@@ -47763,6 +47576,7 @@
           <w:b/>
           <w:sz w:val="24"/>
         </w:rPr>
+        <w:lastRenderedPageBreak/>
         <w:t>PATRICK R. MCELHINEY INSTANCES DAMAGES PREVENTION SECURITY SYSTEMS</w:t>
       </w:r>
     </w:p>
@@ -47892,6 +47706,7 @@
           <w:b/>
           <w:sz w:val="24"/>
         </w:rPr>
+        <w:lastRenderedPageBreak/>
         <w:t>EYE DAMAGES PREVENTION SECURITY SYSTEMS</w:t>
       </w:r>
     </w:p>
@@ -49880,6 +49695,7 @@
           <w:bCs/>
           <w:color w:val="FF0000"/>
         </w:rPr>
+        <w:lastRenderedPageBreak/>
         <w:t>GUILTY EYE</w:t>
       </w:r>
       <w:r>
@@ -51780,6 +51596,7 @@
         <w:rPr>
           <w:u w:val="single"/>
         </w:rPr>
+        <w:lastRenderedPageBreak/>
         <w:t>AUTONOMOUS RETINA SECURITY SYSTEMS</w:t>
       </w:r>
       <w:r>
@@ -52043,6 +51860,7 @@
           <w:b/>
           <w:sz w:val="24"/>
         </w:rPr>
+        <w:lastRenderedPageBreak/>
         <w:t>PHYSICAL HEALTH DAMAGES PREVENTION SECURITY SYSTEMS</w:t>
       </w:r>
     </w:p>
@@ -52538,6 +52356,7 @@
         <w:rPr>
           <w:u w:val="single"/>
         </w:rPr>
+        <w:lastRenderedPageBreak/>
         <w:t>AUTONOMOUS STIFF WRIST PREVENTION SECURITY SYSTEMS</w:t>
       </w:r>
       <w:r>
@@ -53077,6 +52896,7 @@
         <w:rPr>
           <w:u w:val="single"/>
         </w:rPr>
+        <w:lastRenderedPageBreak/>
         <w:t>AUTONOMOUS “ELBOW PUMP” PREVENTION SECURITY SYSTEMS</w:t>
       </w:r>
       <w:r>
@@ -53720,6 +53540,7 @@
         <w:rPr>
           <w:u w:val="single"/>
         </w:rPr>
+        <w:lastRenderedPageBreak/>
         <w:t xml:space="preserve">AUTONOMOUS </w:t>
       </w:r>
       <w:r>
@@ -54347,6 +54168,7 @@
         <w:rPr>
           <w:u w:val="single"/>
         </w:rPr>
+        <w:lastRenderedPageBreak/>
         <w:t>AUTONOMOUS WRIST DAMAGE PREVENTION SECURITY SYSTEMS</w:t>
       </w:r>
       <w:r>
@@ -54777,6 +54599,7 @@
         <w:rPr>
           <w:u w:val="single"/>
         </w:rPr>
+        <w:lastRenderedPageBreak/>
         <w:t>AUTONOMOUS EAR DAMAGE PREVENTION SECURITY SYSTEMS</w:t>
       </w:r>
       <w:r>
@@ -55436,6 +55259,7 @@
         <w:rPr>
           <w:u w:val="single"/>
         </w:rPr>
+        <w:lastRenderedPageBreak/>
         <w:t xml:space="preserve">AUTONOMOUS </w:t>
       </w:r>
       <w:r>
@@ -55566,6 +55390,7 @@
           <w:b/>
           <w:sz w:val="24"/>
         </w:rPr>
+        <w:lastRenderedPageBreak/>
         <w:t>BAD SMELL DAMAGE PREVENTION SECURITY SYSTEMS</w:t>
       </w:r>
     </w:p>
@@ -55735,6 +55560,7 @@
           <w:b/>
           <w:sz w:val="24"/>
         </w:rPr>
+        <w:lastRenderedPageBreak/>
         <w:t>DAMAGE PREVENTION SECURITY SYSTEMS</w:t>
       </w:r>
     </w:p>
@@ -56101,6 +55927,7 @@
         <w:rPr>
           <w:u w:val="single"/>
         </w:rPr>
+        <w:lastRenderedPageBreak/>
         <w:t>AUTONOMOUS SENSUALINT SECURITY SYSTEMS</w:t>
       </w:r>
       <w:r>
@@ -56617,6 +56444,7 @@
           <w:b/>
           <w:bCs/>
         </w:rPr>
+        <w:lastRenderedPageBreak/>
         <w:t>THE UNITED STATES OF AMERICA</w:t>
       </w:r>
       <w:r>
@@ -56660,6 +56488,7 @@
           <w:b/>
           <w:sz w:val="24"/>
         </w:rPr>
+        <w:lastRenderedPageBreak/>
         <w:t>AUTOMATED-AUTONOMOUS PROTECTIVE SYSTEMS</w:t>
       </w:r>
     </w:p>
@@ -56780,6 +56609,7 @@
           <w:b/>
           <w:sz w:val="24"/>
         </w:rPr>
+        <w:lastRenderedPageBreak/>
         <w:t>ACTIONS PROTECTIVE SYSTEMS</w:t>
       </w:r>
     </w:p>
@@ -57269,6 +57099,7 @@
           <w:b/>
           <w:sz w:val="24"/>
         </w:rPr>
+        <w:lastRenderedPageBreak/>
         <w:t>MENTAL HEALTH PROTECTIVE SYSTEMS</w:t>
       </w:r>
     </w:p>
@@ -57876,7 +57707,11 @@
         <w:t>MASOCHISM</w:t>
       </w:r>
       <w:r>
-        <w:t xml:space="preserve"> does not occur, including that others do not inflict pain on anyone for their own sexual desires, or, that others claim that the pain they inflict upon others, including anyone, are sexually arousing to anyone, including using radio frequency space weapons or laser space weapons, including mind control in type</w:t>
+        <w:t xml:space="preserve"> does not occur, including that others do not inflict pain on anyone for their own sexual desires, </w:t>
+      </w:r>
+      <w:r>
+        <w:lastRenderedPageBreak/>
+        <w:t>or, that others claim that the pain they inflict upon others, including anyone, are sexually arousing to anyone, including using radio frequency space weapons or laser space weapons, including mind control in type</w:t>
       </w:r>
       <w:r>
         <w:t xml:space="preserve">, by banning the activities in firmware, and future hardware, and by removing any software or any commands in any software by editing its source code and recompiling it, </w:t>
@@ -58217,6 +58052,7 @@
           <w:b/>
           <w:sz w:val="24"/>
         </w:rPr>
+        <w:lastRenderedPageBreak/>
         <w:t>DISORIENTATION PREVENTION SECURITY SYSTEMS</w:t>
       </w:r>
     </w:p>
@@ -58438,6 +58274,7 @@
           <w:b/>
           <w:sz w:val="24"/>
         </w:rPr>
+        <w:lastRenderedPageBreak/>
         <w:t>LEGAL SOFTWARE</w:t>
       </w:r>
     </w:p>
@@ -59164,6 +59001,7 @@
         <w:rPr>
           <w:u w:val="single"/>
         </w:rPr>
+        <w:lastRenderedPageBreak/>
         <w:t>AUTONOMOUS</w:t>
       </w:r>
       <w:r>
@@ -60068,6 +59906,7 @@
           <w:b/>
           <w:bCs/>
         </w:rPr>
+        <w:lastRenderedPageBreak/>
         <w:t>CRYPTONYM</w:t>
       </w:r>
       <w:r>
@@ -60858,7 +60697,11 @@
         <w:t>) – ensures that human hosts do not type incorrectly, such as ensuring that “sexurity” is not typed instead of “security”,</w:t>
       </w:r>
       <w:r>
-        <w:t xml:space="preserve"> and typing a lower-case “m” whenever Chelsea Clinton’s software admitted that she used her software to do the things to   Patrick R. McElhiney, that it occurred on,</w:t>
+        <w:t xml:space="preserve"> and typing a lower-case “m” whenever Chelsea Clinton’s software admitted that she used her software to do the things to   </w:t>
+      </w:r>
+      <w:r>
+        <w:lastRenderedPageBreak/>
+        <w:t>Patrick R. McElhiney, that it occurred on,</w:t>
       </w:r>
       <w:r>
         <w:t xml:space="preserve"> and </w:t>
@@ -61306,6 +61149,7 @@
         <w:rPr>
           <w:u w:val="single"/>
         </w:rPr>
+        <w:lastRenderedPageBreak/>
         <w:t>AUTONOMOUS PERSONAINT SECURITY SYSTEMS</w:t>
       </w:r>
       <w:r>
@@ -61495,6 +61339,7 @@
           <w:b/>
           <w:sz w:val="24"/>
         </w:rPr>
+        <w:lastRenderedPageBreak/>
         <w:t>DEFINITIONS</w:t>
       </w:r>
     </w:p>
@@ -61535,12 +61380,8 @@
     </w:p>
     <w:p/>
     <w:sectPr>
-      <w:headerReference w:type="even" r:id="rId11"/>
-      <w:headerReference w:type="default" r:id="rId12"/>
-      <w:footerReference w:type="even" r:id="rId13"/>
-      <w:footerReference w:type="default" r:id="rId14"/>
-      <w:headerReference w:type="first" r:id="rId15"/>
-      <w:footerReference w:type="first" r:id="rId16"/>
+      <w:headerReference w:type="default" r:id="rId10"/>
+      <w:footerReference w:type="default" r:id="rId11"/>
       <w:pgSz w:w="12240" w:h="15840"/>
       <w:pgMar w:top="1440" w:right="1440" w:bottom="1440" w:left="1440" w:header="720" w:footer="720" w:gutter="0"/>
       <w:cols w:space="720"/>
@@ -62313,16 +62154,6 @@
 
 <file path=word/footer1.xml><?xml version="1.0" encoding="utf-8"?>
 <w:ftr xmlns:wpc="http://schemas.microsoft.com/office/word/2010/wordprocessingCanvas" xmlns:cx="http://schemas.microsoft.com/office/drawing/2014/chartex" xmlns:cx1="http://schemas.microsoft.com/office/drawing/2015/9/8/chartex" xmlns:cx2="http://schemas.microsoft.com/office/drawing/2015/10/21/chartex" xmlns:cx3="http://schemas.microsoft.com/office/drawing/2016/5/9/chartex" xmlns:cx4="http://schemas.microsoft.com/office/drawing/2016/5/10/chartex" xmlns:cx5="http://schemas.microsoft.com/office/drawing/2016/5/11/chartex" xmlns:cx6="http://schemas.microsoft.com/office/drawing/2016/5/12/chartex" xmlns:cx7="http://schemas.microsoft.com/office/drawing/2016/5/13/chartex" xmlns:cx8="http://schemas.microsoft.com/office/drawing/2016/5/14/chartex" xmlns:mc="http://schemas.openxmlformats.org/markup-compatibility/2006" xmlns:aink="http://schemas.microsoft.com/office/drawing/2016/ink" xmlns:am3d="http://schemas.microsoft.com/office/drawing/2017/model3d" xmlns:o="urn:schemas-microsoft-com:office:office" xmlns:oel="http://schemas.microsoft.com/office/2019/extlst" xmlns:r="http://schemas.openxmlformats.org/officeDocument/2006/relationships" xmlns:m="http://schemas.openxmlformats.org/officeDocument/2006/math" xmlns:v="urn:schemas-microsoft-com:vml" xmlns:wp14="http://schemas.microsoft.com/office/word/2010/wordprocessingDrawing" xmlns:wp="http://schemas.openxmlformats.org/drawingml/2006/wordprocessingDrawing" xmlns:w10="urn:schemas-microsoft-com:office:word" xmlns:w="http://schemas.openxmlformats.org/wordprocessingml/2006/main" xmlns:w14="http://schemas.microsoft.com/office/word/2010/wordml" xmlns:w15="http://schemas.microsoft.com/office/word/2012/wordml" xmlns:w16cex="http://schemas.microsoft.com/office/word/2018/wordml/cex" xmlns:w16cid="http://schemas.microsoft.com/office/word/2016/wordml/cid" xmlns:w16="http://schemas.microsoft.com/office/word/2018/wordml" xmlns:w16sdtdh="http://schemas.microsoft.com/office/word/2020/wordml/sdtdatahash" xmlns:w16se="http://schemas.microsoft.com/office/word/2015/wordml/symex" xmlns:wpg="http://schemas.microsoft.com/office/word/2010/wordprocessingGroup" xmlns:wpi="http://schemas.microsoft.com/office/word/2010/wordprocessingInk" xmlns:wne="http://schemas.microsoft.com/office/word/2006/wordml" xmlns:wps="http://schemas.microsoft.com/office/word/2010/wordprocessingShape" mc:Ignorable="w14 w15 w16se w16cid w16 w16cex w16sdtdh wp14">
-  <w:p>
-    <w:pPr>
-      <w:pStyle w:val="Footer"/>
-    </w:pPr>
-  </w:p>
-</w:ftr>
-</file>
-
-<file path=word/footer2.xml><?xml version="1.0" encoding="utf-8"?>
-<w:ftr xmlns:wpc="http://schemas.microsoft.com/office/word/2010/wordprocessingCanvas" xmlns:cx="http://schemas.microsoft.com/office/drawing/2014/chartex" xmlns:cx1="http://schemas.microsoft.com/office/drawing/2015/9/8/chartex" xmlns:cx2="http://schemas.microsoft.com/office/drawing/2015/10/21/chartex" xmlns:cx3="http://schemas.microsoft.com/office/drawing/2016/5/9/chartex" xmlns:cx4="http://schemas.microsoft.com/office/drawing/2016/5/10/chartex" xmlns:cx5="http://schemas.microsoft.com/office/drawing/2016/5/11/chartex" xmlns:cx6="http://schemas.microsoft.com/office/drawing/2016/5/12/chartex" xmlns:cx7="http://schemas.microsoft.com/office/drawing/2016/5/13/chartex" xmlns:cx8="http://schemas.microsoft.com/office/drawing/2016/5/14/chartex" xmlns:mc="http://schemas.openxmlformats.org/markup-compatibility/2006" xmlns:aink="http://schemas.microsoft.com/office/drawing/2016/ink" xmlns:am3d="http://schemas.microsoft.com/office/drawing/2017/model3d" xmlns:o="urn:schemas-microsoft-com:office:office" xmlns:oel="http://schemas.microsoft.com/office/2019/extlst" xmlns:r="http://schemas.openxmlformats.org/officeDocument/2006/relationships" xmlns:m="http://schemas.openxmlformats.org/officeDocument/2006/math" xmlns:v="urn:schemas-microsoft-com:vml" xmlns:wp14="http://schemas.microsoft.com/office/word/2010/wordprocessingDrawing" xmlns:wp="http://schemas.openxmlformats.org/drawingml/2006/wordprocessingDrawing" xmlns:w10="urn:schemas-microsoft-com:office:word" xmlns:w="http://schemas.openxmlformats.org/wordprocessingml/2006/main" xmlns:w14="http://schemas.microsoft.com/office/word/2010/wordml" xmlns:w15="http://schemas.microsoft.com/office/word/2012/wordml" xmlns:w16cex="http://schemas.microsoft.com/office/word/2018/wordml/cex" xmlns:w16cid="http://schemas.microsoft.com/office/word/2016/wordml/cid" xmlns:w16="http://schemas.microsoft.com/office/word/2018/wordml" xmlns:w16sdtdh="http://schemas.microsoft.com/office/word/2020/wordml/sdtdatahash" xmlns:w16se="http://schemas.microsoft.com/office/word/2015/wordml/symex" xmlns:wpg="http://schemas.microsoft.com/office/word/2010/wordprocessingGroup" xmlns:wpi="http://schemas.microsoft.com/office/word/2010/wordprocessingInk" xmlns:wne="http://schemas.microsoft.com/office/word/2006/wordml" xmlns:wps="http://schemas.microsoft.com/office/word/2010/wordprocessingShape" mc:Ignorable="w14 w15 w16se w16cid w16 w16cex w16sdtdh wp14">
   <w:sdt>
     <w:sdtPr>
       <w:id w:val="123461986"/>
@@ -62331,7 +62162,6 @@
         <w:docPartUnique/>
       </w:docPartObj>
     </w:sdtPr>
-    <w:sdtEndPr/>
     <w:sdtContent>
       <w:sdt>
         <w:sdtPr>
@@ -62341,7 +62171,6 @@
             <w:docPartUnique/>
           </w:docPartObj>
         </w:sdtPr>
-        <w:sdtEndPr/>
         <w:sdtContent>
           <w:p>
             <w:pPr>
@@ -62362,44 +62191,24 @@
             <w:r>
               <w:t xml:space="preserve">© COPYRIGHT </w:t>
             </w:r>
-            <w:del w:id="44" w:author="Patrick McElhiney" w:date="2023-02-07T19:08:00Z">
-              <w:r>
-                <w:rPr>
-                  <w:b/>
-                  <w:bCs/>
-                  <w:u w:val="single"/>
-                </w:rPr>
-                <w:delText>MCE123</w:delText>
-              </w:r>
-              <w:r>
-                <w:rPr>
-                  <w:b/>
-                  <w:bCs/>
-                  <w:vertAlign w:val="superscript"/>
-                </w:rPr>
-                <w:delText>SM</w:delText>
-              </w:r>
-              <w:r>
-                <w:rPr>
-                  <w:b/>
-                  <w:bCs/>
-                </w:rPr>
-                <w:delText xml:space="preserve"> COMPANY</w:delText>
-              </w:r>
-              <w:r>
-                <w:delText xml:space="preserve"> 1999-2022</w:delText>
-              </w:r>
-            </w:del>
-            <w:ins w:id="45" w:author="Patrick McElhiney" w:date="2023-02-07T19:08:00Z">
-              <w:r>
-                <w:rPr>
-                  <w:b/>
-                  <w:bCs/>
-                  <w:u w:val="single"/>
-                </w:rPr>
-                <w:t>GLOBAL SECURITY SYSTEMS®, INC. 2020-2022</w:t>
-              </w:r>
-            </w:ins>
+            <w:r>
+              <w:rPr>
+                <w:b/>
+                <w:bCs/>
+                <w:u w:val="single"/>
+              </w:rPr>
+              <w:t>GLOBAL SECURITY SYSTEMS</w:t>
+            </w:r>
+            <w:r>
+              <w:rPr>
+                <w:b/>
+                <w:bCs/>
+              </w:rPr>
+              <w:t>®, INC.</w:t>
+            </w:r>
+            <w:r>
+              <w:t xml:space="preserve"> 2020-2022</w:t>
+            </w:r>
             <w:r>
               <w:t>, ALL RIGHTS RESERVED</w:t>
             </w:r>
@@ -62506,16 +62315,6 @@
 </w:ftr>
 </file>
 
-<file path=word/footer3.xml><?xml version="1.0" encoding="utf-8"?>
-<w:ftr xmlns:wpc="http://schemas.microsoft.com/office/word/2010/wordprocessingCanvas" xmlns:cx="http://schemas.microsoft.com/office/drawing/2014/chartex" xmlns:cx1="http://schemas.microsoft.com/office/drawing/2015/9/8/chartex" xmlns:cx2="http://schemas.microsoft.com/office/drawing/2015/10/21/chartex" xmlns:cx3="http://schemas.microsoft.com/office/drawing/2016/5/9/chartex" xmlns:cx4="http://schemas.microsoft.com/office/drawing/2016/5/10/chartex" xmlns:cx5="http://schemas.microsoft.com/office/drawing/2016/5/11/chartex" xmlns:cx6="http://schemas.microsoft.com/office/drawing/2016/5/12/chartex" xmlns:cx7="http://schemas.microsoft.com/office/drawing/2016/5/13/chartex" xmlns:cx8="http://schemas.microsoft.com/office/drawing/2016/5/14/chartex" xmlns:mc="http://schemas.openxmlformats.org/markup-compatibility/2006" xmlns:aink="http://schemas.microsoft.com/office/drawing/2016/ink" xmlns:am3d="http://schemas.microsoft.com/office/drawing/2017/model3d" xmlns:o="urn:schemas-microsoft-com:office:office" xmlns:oel="http://schemas.microsoft.com/office/2019/extlst" xmlns:r="http://schemas.openxmlformats.org/officeDocument/2006/relationships" xmlns:m="http://schemas.openxmlformats.org/officeDocument/2006/math" xmlns:v="urn:schemas-microsoft-com:vml" xmlns:wp14="http://schemas.microsoft.com/office/word/2010/wordprocessingDrawing" xmlns:wp="http://schemas.openxmlformats.org/drawingml/2006/wordprocessingDrawing" xmlns:w10="urn:schemas-microsoft-com:office:word" xmlns:w="http://schemas.openxmlformats.org/wordprocessingml/2006/main" xmlns:w14="http://schemas.microsoft.com/office/word/2010/wordml" xmlns:w15="http://schemas.microsoft.com/office/word/2012/wordml" xmlns:w16cex="http://schemas.microsoft.com/office/word/2018/wordml/cex" xmlns:w16cid="http://schemas.microsoft.com/office/word/2016/wordml/cid" xmlns:w16="http://schemas.microsoft.com/office/word/2018/wordml" xmlns:w16sdtdh="http://schemas.microsoft.com/office/word/2020/wordml/sdtdatahash" xmlns:w16se="http://schemas.microsoft.com/office/word/2015/wordml/symex" xmlns:wpg="http://schemas.microsoft.com/office/word/2010/wordprocessingGroup" xmlns:wpi="http://schemas.microsoft.com/office/word/2010/wordprocessingInk" xmlns:wne="http://schemas.microsoft.com/office/word/2006/wordml" xmlns:wps="http://schemas.microsoft.com/office/word/2010/wordprocessingShape" mc:Ignorable="w14 w15 w16se w16cid w16 w16cex w16sdtdh wp14">
-  <w:p>
-    <w:pPr>
-      <w:pStyle w:val="Footer"/>
-    </w:pPr>
-  </w:p>
-</w:ftr>
-</file>
-
 <file path=word/footnotes.xml><?xml version="1.0" encoding="utf-8"?>
 <w:footnotes xmlns:wpc="http://schemas.microsoft.com/office/word/2010/wordprocessingCanvas" xmlns:cx="http://schemas.microsoft.com/office/drawing/2014/chartex" xmlns:cx1="http://schemas.microsoft.com/office/drawing/2015/9/8/chartex" xmlns:cx2="http://schemas.microsoft.com/office/drawing/2015/10/21/chartex" xmlns:cx3="http://schemas.microsoft.com/office/drawing/2016/5/9/chartex" xmlns:cx4="http://schemas.microsoft.com/office/drawing/2016/5/10/chartex" xmlns:cx5="http://schemas.microsoft.com/office/drawing/2016/5/11/chartex" xmlns:cx6="http://schemas.microsoft.com/office/drawing/2016/5/12/chartex" xmlns:cx7="http://schemas.microsoft.com/office/drawing/2016/5/13/chartex" xmlns:cx8="http://schemas.microsoft.com/office/drawing/2016/5/14/chartex" xmlns:mc="http://schemas.openxmlformats.org/markup-compatibility/2006" xmlns:aink="http://schemas.microsoft.com/office/drawing/2016/ink" xmlns:am3d="http://schemas.microsoft.com/office/drawing/2017/model3d" xmlns:o="urn:schemas-microsoft-com:office:office" xmlns:oel="http://schemas.microsoft.com/office/2019/extlst" xmlns:r="http://schemas.openxmlformats.org/officeDocument/2006/relationships" xmlns:m="http://schemas.openxmlformats.org/officeDocument/2006/math" xmlns:v="urn:schemas-microsoft-com:vml" xmlns:wp14="http://schemas.microsoft.com/office/word/2010/wordprocessingDrawing" xmlns:wp="http://schemas.openxmlformats.org/drawingml/2006/wordprocessingDrawing" xmlns:w10="urn:schemas-microsoft-com:office:word" xmlns:w="http://schemas.openxmlformats.org/wordprocessingml/2006/main" xmlns:w14="http://schemas.microsoft.com/office/word/2010/wordml" xmlns:w15="http://schemas.microsoft.com/office/word/2012/wordml" xmlns:w16cex="http://schemas.microsoft.com/office/word/2018/wordml/cex" xmlns:w16cid="http://schemas.microsoft.com/office/word/2016/wordml/cid" xmlns:w16="http://schemas.microsoft.com/office/word/2018/wordml" xmlns:w16sdtdh="http://schemas.microsoft.com/office/word/2020/wordml/sdtdatahash" xmlns:w16se="http://schemas.microsoft.com/office/word/2015/wordml/symex" xmlns:wpg="http://schemas.microsoft.com/office/word/2010/wordprocessingGroup" xmlns:wpi="http://schemas.microsoft.com/office/word/2010/wordprocessingInk" xmlns:wne="http://schemas.microsoft.com/office/word/2006/wordml" xmlns:wps="http://schemas.microsoft.com/office/word/2010/wordprocessingShape" mc:Ignorable="w14 w15 w16se w16cid w16 w16cex w16sdtdh wp14">
   <w:footnote w:type="separator" w:id="-1">
@@ -62542,16 +62341,6 @@
 </file>
 
 <file path=word/header1.xml><?xml version="1.0" encoding="utf-8"?>
-<w:hdr xmlns:wpc="http://schemas.microsoft.com/office/word/2010/wordprocessingCanvas" xmlns:cx="http://schemas.microsoft.com/office/drawing/2014/chartex" xmlns:cx1="http://schemas.microsoft.com/office/drawing/2015/9/8/chartex" xmlns:cx2="http://schemas.microsoft.com/office/drawing/2015/10/21/chartex" xmlns:cx3="http://schemas.microsoft.com/office/drawing/2016/5/9/chartex" xmlns:cx4="http://schemas.microsoft.com/office/drawing/2016/5/10/chartex" xmlns:cx5="http://schemas.microsoft.com/office/drawing/2016/5/11/chartex" xmlns:cx6="http://schemas.microsoft.com/office/drawing/2016/5/12/chartex" xmlns:cx7="http://schemas.microsoft.com/office/drawing/2016/5/13/chartex" xmlns:cx8="http://schemas.microsoft.com/office/drawing/2016/5/14/chartex" xmlns:mc="http://schemas.openxmlformats.org/markup-compatibility/2006" xmlns:aink="http://schemas.microsoft.com/office/drawing/2016/ink" xmlns:am3d="http://schemas.microsoft.com/office/drawing/2017/model3d" xmlns:o="urn:schemas-microsoft-com:office:office" xmlns:oel="http://schemas.microsoft.com/office/2019/extlst" xmlns:r="http://schemas.openxmlformats.org/officeDocument/2006/relationships" xmlns:m="http://schemas.openxmlformats.org/officeDocument/2006/math" xmlns:v="urn:schemas-microsoft-com:vml" xmlns:wp14="http://schemas.microsoft.com/office/word/2010/wordprocessingDrawing" xmlns:wp="http://schemas.openxmlformats.org/drawingml/2006/wordprocessingDrawing" xmlns:w10="urn:schemas-microsoft-com:office:word" xmlns:w="http://schemas.openxmlformats.org/wordprocessingml/2006/main" xmlns:w14="http://schemas.microsoft.com/office/word/2010/wordml" xmlns:w15="http://schemas.microsoft.com/office/word/2012/wordml" xmlns:w16cex="http://schemas.microsoft.com/office/word/2018/wordml/cex" xmlns:w16cid="http://schemas.microsoft.com/office/word/2016/wordml/cid" xmlns:w16="http://schemas.microsoft.com/office/word/2018/wordml" xmlns:w16sdtdh="http://schemas.microsoft.com/office/word/2020/wordml/sdtdatahash" xmlns:w16se="http://schemas.microsoft.com/office/word/2015/wordml/symex" xmlns:wpg="http://schemas.microsoft.com/office/word/2010/wordprocessingGroup" xmlns:wpi="http://schemas.microsoft.com/office/word/2010/wordprocessingInk" xmlns:wne="http://schemas.microsoft.com/office/word/2006/wordml" xmlns:wps="http://schemas.microsoft.com/office/word/2010/wordprocessingShape" mc:Ignorable="w14 w15 w16se w16cid w16 w16cex w16sdtdh wp14">
-  <w:p>
-    <w:pPr>
-      <w:pStyle w:val="Header"/>
-    </w:pPr>
-  </w:p>
-</w:hdr>
-</file>
-
-<file path=word/header2.xml><?xml version="1.0" encoding="utf-8"?>
 <w:hdr xmlns:wpc="http://schemas.microsoft.com/office/word/2010/wordprocessingCanvas" xmlns:cx="http://schemas.microsoft.com/office/drawing/2014/chartex" xmlns:cx1="http://schemas.microsoft.com/office/drawing/2015/9/8/chartex" xmlns:cx2="http://schemas.microsoft.com/office/drawing/2015/10/21/chartex" xmlns:cx3="http://schemas.microsoft.com/office/drawing/2016/5/9/chartex" xmlns:cx4="http://schemas.microsoft.com/office/drawing/2016/5/10/chartex" xmlns:cx5="http://schemas.microsoft.com/office/drawing/2016/5/11/chartex" xmlns:cx6="http://schemas.microsoft.com/office/drawing/2016/5/12/chartex" xmlns:cx7="http://schemas.microsoft.com/office/drawing/2016/5/13/chartex" xmlns:cx8="http://schemas.microsoft.com/office/drawing/2016/5/14/chartex" xmlns:mc="http://schemas.openxmlformats.org/markup-compatibility/2006" xmlns:aink="http://schemas.microsoft.com/office/drawing/2016/ink" xmlns:am3d="http://schemas.microsoft.com/office/drawing/2017/model3d" xmlns:o="urn:schemas-microsoft-com:office:office" xmlns:oel="http://schemas.microsoft.com/office/2019/extlst" xmlns:r="http://schemas.openxmlformats.org/officeDocument/2006/relationships" xmlns:m="http://schemas.openxmlformats.org/officeDocument/2006/math" xmlns:v="urn:schemas-microsoft-com:vml" xmlns:wp14="http://schemas.microsoft.com/office/word/2010/wordprocessingDrawing" xmlns:wp="http://schemas.openxmlformats.org/drawingml/2006/wordprocessingDrawing" xmlns:w10="urn:schemas-microsoft-com:office:word" xmlns:w="http://schemas.openxmlformats.org/wordprocessingml/2006/main" xmlns:w14="http://schemas.microsoft.com/office/word/2010/wordml" xmlns:w15="http://schemas.microsoft.com/office/word/2012/wordml" xmlns:w16cex="http://schemas.microsoft.com/office/word/2018/wordml/cex" xmlns:w16cid="http://schemas.microsoft.com/office/word/2016/wordml/cid" xmlns:w16="http://schemas.microsoft.com/office/word/2018/wordml" xmlns:w16sdtdh="http://schemas.microsoft.com/office/word/2020/wordml/sdtdatahash" xmlns:w16se="http://schemas.microsoft.com/office/word/2015/wordml/symex" xmlns:wpg="http://schemas.microsoft.com/office/word/2010/wordprocessingGroup" xmlns:wpi="http://schemas.microsoft.com/office/word/2010/wordprocessingInk" xmlns:wne="http://schemas.microsoft.com/office/word/2006/wordml" xmlns:wps="http://schemas.microsoft.com/office/word/2010/wordprocessingShape" mc:Ignorable="w14 w15 w16se w16cid w16 w16cex w16sdtdh wp14">
   <w:p>
     <w:pPr>
@@ -63415,50 +63204,16 @@
       </w:rPr>
       <w:tab/>
     </w:r>
-    <w:del w:id="38" w:author="Patrick McElhiney" w:date="2023-02-07T19:08:00Z">
-      <w:r>
-        <w:rPr>
-          <w:b/>
-          <w:bCs/>
-          <w:color w:val="000000" w:themeColor="text1"/>
-          <w:sz w:val="18"/>
-          <w:u w:val="single"/>
-        </w:rPr>
-        <w:delText>PATRICK</w:delText>
-      </w:r>
-      <w:r>
-        <w:rPr>
-          <w:b/>
-          <w:bCs/>
-          <w:color w:val="000000" w:themeColor="text1"/>
-          <w:sz w:val="18"/>
-          <w:u w:val="single"/>
-        </w:rPr>
-        <w:delText xml:space="preserve"> R. </w:delText>
-      </w:r>
-      <w:r>
-        <w:rPr>
-          <w:b/>
-          <w:bCs/>
-          <w:color w:val="000000" w:themeColor="text1"/>
-          <w:sz w:val="18"/>
-          <w:u w:val="single"/>
-        </w:rPr>
-        <w:delText>MCELHINEY</w:delText>
-      </w:r>
-    </w:del>
-    <w:ins w:id="39" w:author="Patrick McElhiney" w:date="2023-02-07T19:08:00Z">
-      <w:r>
-        <w:rPr>
-          <w:b/>
-          <w:bCs/>
-          <w:color w:val="000000" w:themeColor="text1"/>
-          <w:sz w:val="18"/>
-          <w:u w:val="single"/>
-        </w:rPr>
-        <w:t>PATRICK RUSSELL MCELHINEY</w:t>
-      </w:r>
-    </w:ins>
+    <w:r>
+      <w:rPr>
+        <w:b/>
+        <w:bCs/>
+        <w:color w:val="000000" w:themeColor="text1"/>
+        <w:sz w:val="18"/>
+        <w:u w:val="single"/>
+      </w:rPr>
+      <w:t>PATRICK RUSSELL MCELHINEY</w:t>
+    </w:r>
   </w:p>
   <w:p>
     <w:pPr>
@@ -63737,65 +63492,17 @@
       </w:rPr>
       <w:t xml:space="preserve">of </w:t>
     </w:r>
-    <w:del w:id="40" w:author="Patrick McElhiney" w:date="2023-02-07T19:08:00Z">
-      <w:r>
-        <w:rPr>
-          <w:b/>
-          <w:bCs/>
-          <w:iCs/>
-          <w:color w:val="000000" w:themeColor="text1"/>
-          <w:sz w:val="18"/>
-          <w:u w:val="single"/>
-        </w:rPr>
-        <w:delText>P</w:delText>
-      </w:r>
-      <w:r>
-        <w:rPr>
-          <w:b/>
-          <w:bCs/>
-          <w:iCs/>
-          <w:color w:val="000000" w:themeColor="text1"/>
-          <w:sz w:val="18"/>
-          <w:u w:val="single"/>
-        </w:rPr>
-        <w:delText>ATRICK</w:delText>
-      </w:r>
-      <w:r>
-        <w:rPr>
-          <w:b/>
-          <w:bCs/>
-          <w:iCs/>
-          <w:color w:val="000000" w:themeColor="text1"/>
-          <w:sz w:val="18"/>
-          <w:u w:val="single"/>
-        </w:rPr>
-        <w:delText xml:space="preserve"> R. </w:delText>
-      </w:r>
-      <w:r>
-        <w:rPr>
-          <w:b/>
-          <w:bCs/>
-          <w:iCs/>
-          <w:color w:val="000000" w:themeColor="text1"/>
-          <w:sz w:val="18"/>
-          <w:u w:val="single"/>
-        </w:rPr>
-        <w:delText>MCELHINEY</w:delText>
-      </w:r>
-    </w:del>
-    <w:ins w:id="41" w:author="Patrick McElhiney" w:date="2023-02-07T19:08:00Z">
-      <w:r>
-        <w:rPr>
-          <w:b/>
-          <w:bCs/>
-          <w:iCs/>
-          <w:color w:val="000000" w:themeColor="text1"/>
-          <w:sz w:val="18"/>
-          <w:u w:val="single"/>
-        </w:rPr>
-        <w:t>PATRICK RUSSELL MCELHINEY</w:t>
-      </w:r>
-    </w:ins>
+    <w:r>
+      <w:rPr>
+        <w:b/>
+        <w:bCs/>
+        <w:iCs/>
+        <w:color w:val="000000" w:themeColor="text1"/>
+        <w:sz w:val="18"/>
+        <w:u w:val="single"/>
+      </w:rPr>
+      <w:t>PATRICK RUSSELL MCELHINEY</w:t>
+    </w:r>
     <w:r>
       <w:rPr>
         <w:i/>
@@ -63873,56 +63580,19 @@
         <w:color w:val="000000" w:themeColor="text1"/>
         <w:sz w:val="18"/>
       </w:rPr>
-      <w:t xml:space="preserve"> Additional works were attributed to  </w:t>
+      <w:t xml:space="preserve"> Additional works were attributed to </w:t>
     </w:r>
-    <w:del w:id="42" w:author="Patrick McElhiney" w:date="2023-02-07T19:08:00Z">
-      <w:r>
-        <w:rPr>
-          <w:b/>
-          <w:bCs/>
-          <w:iCs/>
-          <w:color w:val="000000" w:themeColor="text1"/>
-          <w:sz w:val="18"/>
-          <w:u w:val="single"/>
-        </w:rPr>
-        <w:delText>ANNA</w:delText>
-      </w:r>
-      <w:r>
-        <w:rPr>
-          <w:b/>
-          <w:bCs/>
-          <w:iCs/>
-          <w:color w:val="000000" w:themeColor="text1"/>
-          <w:sz w:val="18"/>
-          <w:u w:val="single"/>
-        </w:rPr>
-        <w:delText xml:space="preserve"> V. </w:delText>
-      </w:r>
-      <w:r>
-        <w:rPr>
-          <w:b/>
-          <w:bCs/>
-          <w:iCs/>
-          <w:color w:val="000000" w:themeColor="text1"/>
-          <w:sz w:val="18"/>
-          <w:u w:val="single"/>
-        </w:rPr>
-        <w:delText>KUSHCHENKO</w:delText>
-      </w:r>
-    </w:del>
-    <w:ins w:id="43" w:author="Patrick McElhiney" w:date="2023-02-07T19:08:00Z">
-      <w:r>
-        <w:rPr>
-          <w:b/>
-          <w:bCs/>
-          <w:iCs/>
-          <w:color w:val="000000" w:themeColor="text1"/>
-          <w:sz w:val="18"/>
-          <w:u w:val="single"/>
-        </w:rPr>
-        <w:t>ANNA VASILY’EVNA KUSHCHENKO</w:t>
-      </w:r>
-    </w:ins>
+    <w:r>
+      <w:rPr>
+        <w:b/>
+        <w:bCs/>
+        <w:iCs/>
+        <w:color w:val="000000" w:themeColor="text1"/>
+        <w:sz w:val="18"/>
+        <w:u w:val="single"/>
+      </w:rPr>
+      <w:t>ANNA VASILY’EVNA KUSHCHENKO</w:t>
+    </w:r>
     <w:r>
       <w:rPr>
         <w:i/>
@@ -64002,16 +63672,6 @@
         <v:shape id="_x0000_s1026" type="#_x0000_t32" style="position:absolute;margin-left:-27.65pt;margin-top:7pt;width:529.95pt;height:.05pt;z-index:251657215" o:connectortype="straight" strokecolor="#7f7f7f [1612]"/>
       </w:pict>
     </w:r>
-  </w:p>
-</w:hdr>
-</file>
-
-<file path=word/header3.xml><?xml version="1.0" encoding="utf-8"?>
-<w:hdr xmlns:wpc="http://schemas.microsoft.com/office/word/2010/wordprocessingCanvas" xmlns:cx="http://schemas.microsoft.com/office/drawing/2014/chartex" xmlns:cx1="http://schemas.microsoft.com/office/drawing/2015/9/8/chartex" xmlns:cx2="http://schemas.microsoft.com/office/drawing/2015/10/21/chartex" xmlns:cx3="http://schemas.microsoft.com/office/drawing/2016/5/9/chartex" xmlns:cx4="http://schemas.microsoft.com/office/drawing/2016/5/10/chartex" xmlns:cx5="http://schemas.microsoft.com/office/drawing/2016/5/11/chartex" xmlns:cx6="http://schemas.microsoft.com/office/drawing/2016/5/12/chartex" xmlns:cx7="http://schemas.microsoft.com/office/drawing/2016/5/13/chartex" xmlns:cx8="http://schemas.microsoft.com/office/drawing/2016/5/14/chartex" xmlns:mc="http://schemas.openxmlformats.org/markup-compatibility/2006" xmlns:aink="http://schemas.microsoft.com/office/drawing/2016/ink" xmlns:am3d="http://schemas.microsoft.com/office/drawing/2017/model3d" xmlns:o="urn:schemas-microsoft-com:office:office" xmlns:oel="http://schemas.microsoft.com/office/2019/extlst" xmlns:r="http://schemas.openxmlformats.org/officeDocument/2006/relationships" xmlns:m="http://schemas.openxmlformats.org/officeDocument/2006/math" xmlns:v="urn:schemas-microsoft-com:vml" xmlns:wp14="http://schemas.microsoft.com/office/word/2010/wordprocessingDrawing" xmlns:wp="http://schemas.openxmlformats.org/drawingml/2006/wordprocessingDrawing" xmlns:w10="urn:schemas-microsoft-com:office:word" xmlns:w="http://schemas.openxmlformats.org/wordprocessingml/2006/main" xmlns:w14="http://schemas.microsoft.com/office/word/2010/wordml" xmlns:w15="http://schemas.microsoft.com/office/word/2012/wordml" xmlns:w16cex="http://schemas.microsoft.com/office/word/2018/wordml/cex" xmlns:w16cid="http://schemas.microsoft.com/office/word/2016/wordml/cid" xmlns:w16="http://schemas.microsoft.com/office/word/2018/wordml" xmlns:w16sdtdh="http://schemas.microsoft.com/office/word/2020/wordml/sdtdatahash" xmlns:w16se="http://schemas.microsoft.com/office/word/2015/wordml/symex" xmlns:wpg="http://schemas.microsoft.com/office/word/2010/wordprocessingGroup" xmlns:wpi="http://schemas.microsoft.com/office/word/2010/wordprocessingInk" xmlns:wne="http://schemas.microsoft.com/office/word/2006/wordml" xmlns:wps="http://schemas.microsoft.com/office/word/2010/wordprocessingShape" mc:Ignorable="w14 w15 w16se w16cid w16 w16cex w16sdtdh wp14">
-  <w:p>
-    <w:pPr>
-      <w:pStyle w:val="Header"/>
-    </w:pPr>
   </w:p>
 </w:hdr>
 </file>

</xml_diff>